<commit_message>
fix issues after korea and guangzhou training
</commit_message>
<xml_diff>
--- a/Agenda/Software to install.docx
+++ b/Agenda/Software to install.docx
@@ -4,7 +4,7 @@
   <w:body>
     <w:p>
       <w:pPr>
-        <w:pStyle w:val="Heading1"/>
+        <w:pStyle w:val="1"/>
       </w:pPr>
       <w:r>
         <w:t xml:space="preserve">List of </w:t>
@@ -50,12 +50,12 @@
     </w:p>
     <w:p>
       <w:pPr>
-        <w:pStyle w:val="Heading2"/>
-      </w:pPr>
-    </w:p>
-    <w:p>
-      <w:pPr>
-        <w:pStyle w:val="Heading2"/>
+        <w:pStyle w:val="2"/>
+      </w:pPr>
+    </w:p>
+    <w:p>
+      <w:pPr>
+        <w:pStyle w:val="2"/>
       </w:pPr>
       <w:r>
         <w:t xml:space="preserve">Supported </w:t>
@@ -77,12 +77,12 @@
     </w:p>
     <w:p>
       <w:pPr>
-        <w:pStyle w:val="Heading2"/>
-      </w:pPr>
-    </w:p>
-    <w:p>
-      <w:pPr>
-        <w:pStyle w:val="Heading2"/>
+        <w:pStyle w:val="2"/>
+      </w:pPr>
+    </w:p>
+    <w:p>
+      <w:pPr>
+        <w:pStyle w:val="2"/>
       </w:pPr>
       <w:r>
         <w:t>Software on Windows:</w:t>
@@ -90,46 +90,49 @@
     </w:p>
     <w:p>
       <w:pPr>
-        <w:pStyle w:val="ListParagraph"/>
+        <w:pStyle w:val="a3"/>
         <w:numPr>
           <w:ilvl w:val="0"/>
           <w:numId w:val="1"/>
         </w:numPr>
-        <w:rPr>
-          <w:rStyle w:val="Hyperlink"/>
-          <w:color w:val="auto"/>
-          <w:u w:val="none"/>
-        </w:rPr>
-      </w:pPr>
-      <w:r>
-        <w:t xml:space="preserve">Editor such as Sublime </w:t>
+      </w:pPr>
+      <w:r>
+        <w:t xml:space="preserve">Python For Windows </w:t>
       </w:r>
       <w:hyperlink r:id="rId7" w:history="1">
         <w:r>
           <w:rPr>
-            <w:rStyle w:val="Hyperlink"/>
-          </w:rPr>
-          <w:t>http://www.sublimetext.com/</w:t>
+            <w:rStyle w:val="a4"/>
+          </w:rPr>
+          <w:t>http://www.python.org/ftp/python/2.7.5/python-2.7.5.msi</w:t>
         </w:r>
       </w:hyperlink>
-    </w:p>
-    <w:p>
-      <w:pPr>
-        <w:pStyle w:val="ListParagraph"/>
+      <w:r>
+        <w:t xml:space="preserve"> </w:t>
+      </w:r>
+    </w:p>
+    <w:p>
+      <w:pPr>
+        <w:pStyle w:val="a3"/>
         <w:numPr>
           <w:ilvl w:val="0"/>
           <w:numId w:val="1"/>
         </w:numPr>
       </w:pPr>
-      <w:r>
-        <w:t xml:space="preserve">Python For Windows </w:t>
+      <w:proofErr w:type="spellStart"/>
+      <w:r>
+        <w:t>Django</w:t>
+      </w:r>
+      <w:proofErr w:type="spellEnd"/>
+      <w:r>
+        <w:t xml:space="preserve"> 1.6 </w:t>
       </w:r>
       <w:hyperlink r:id="rId8" w:history="1">
         <w:r>
           <w:rPr>
-            <w:rStyle w:val="Hyperlink"/>
-          </w:rPr>
-          <w:t>http://www.python.org/ftp/python/2.7.5/python-2.7.5.msi</w:t>
+            <w:rStyle w:val="a4"/>
+          </w:rPr>
+          <w:t>https://www.djangoproject.com/download/1.6/tarball/</w:t>
         </w:r>
       </w:hyperlink>
       <w:r>
@@ -138,7 +141,7 @@
     </w:p>
     <w:p>
       <w:pPr>
-        <w:pStyle w:val="ListParagraph"/>
+        <w:pStyle w:val="a3"/>
         <w:numPr>
           <w:ilvl w:val="0"/>
           <w:numId w:val="1"/>
@@ -150,14 +153,14 @@
       <w:hyperlink r:id="rId9" w:history="1">
         <w:r>
           <w:rPr>
-            <w:rStyle w:val="Hyperlink"/>
+            <w:rStyle w:val="a4"/>
           </w:rPr>
           <w:t xml:space="preserve">Microsoft </w:t>
         </w:r>
         <w:proofErr w:type="spellStart"/>
         <w:r>
           <w:rPr>
-            <w:rStyle w:val="Hyperlink"/>
+            <w:rStyle w:val="a4"/>
           </w:rPr>
           <w:t>WebPI</w:t>
         </w:r>
@@ -181,7 +184,7 @@
     </w:p>
     <w:p>
       <w:pPr>
-        <w:pStyle w:val="ListParagraph"/>
+        <w:pStyle w:val="a3"/>
         <w:numPr>
           <w:ilvl w:val="1"/>
           <w:numId w:val="1"/>
@@ -199,7 +202,7 @@
     </w:p>
     <w:p>
       <w:pPr>
-        <w:pStyle w:val="ListParagraph"/>
+        <w:pStyle w:val="a3"/>
         <w:numPr>
           <w:ilvl w:val="1"/>
           <w:numId w:val="1"/>
@@ -217,7 +220,7 @@
     </w:p>
     <w:p>
       <w:pPr>
-        <w:pStyle w:val="ListParagraph"/>
+        <w:pStyle w:val="a3"/>
         <w:numPr>
           <w:ilvl w:val="1"/>
           <w:numId w:val="1"/>
@@ -232,246 +235,203 @@
     </w:p>
     <w:p>
       <w:pPr>
-        <w:pStyle w:val="ListParagraph"/>
+        <w:pStyle w:val="a3"/>
         <w:numPr>
           <w:ilvl w:val="1"/>
           <w:numId w:val="1"/>
         </w:numPr>
-        <w:rPr>
-          <w:color w:val="AEAAAA" w:themeColor="background2" w:themeShade="BF"/>
-        </w:rPr>
-      </w:pPr>
-      <w:r>
-        <w:rPr>
-          <w:color w:val="AEAAAA" w:themeColor="background2" w:themeShade="BF"/>
-        </w:rPr>
+      </w:pPr>
+      <w:r>
         <w:t xml:space="preserve">Windows Azure PowerShell </w:t>
       </w:r>
       <w:r>
-        <w:rPr>
-          <w:color w:val="AEAAAA" w:themeColor="background2" w:themeShade="BF"/>
-        </w:rPr>
         <w:t>[</w:t>
       </w:r>
       <w:r>
-        <w:rPr>
-          <w:color w:val="AEAAAA" w:themeColor="background2" w:themeShade="BF"/>
-        </w:rPr>
         <w:t>Optional</w:t>
       </w:r>
       <w:r>
-        <w:rPr>
-          <w:color w:val="AEAAAA" w:themeColor="background2" w:themeShade="BF"/>
-        </w:rPr>
         <w:t>]</w:t>
       </w:r>
     </w:p>
     <w:p>
       <w:pPr>
-        <w:pStyle w:val="ListParagraph"/>
+        <w:pStyle w:val="a3"/>
         <w:numPr>
           <w:ilvl w:val="1"/>
           <w:numId w:val="1"/>
         </w:numPr>
-        <w:rPr>
-          <w:color w:val="AEAAAA" w:themeColor="background2" w:themeShade="BF"/>
-        </w:rPr>
-      </w:pPr>
-      <w:r>
-        <w:rPr>
-          <w:color w:val="AEAAAA" w:themeColor="background2" w:themeShade="BF"/>
-        </w:rPr>
-        <w:t>Python Tools for Visual Studio 2.0RC or better (</w:t>
-      </w:r>
-      <w:r>
-        <w:rPr>
-          <w:color w:val="AEAAAA" w:themeColor="background2" w:themeShade="BF"/>
-        </w:rPr>
-        <w:t xml:space="preserve">matching </w:t>
-      </w:r>
-      <w:r>
-        <w:rPr>
-          <w:color w:val="AEAAAA" w:themeColor="background2" w:themeShade="BF"/>
-        </w:rPr>
-        <w:t>VS</w:t>
-      </w:r>
-      <w:r>
-        <w:rPr>
-          <w:color w:val="AEAAAA" w:themeColor="background2" w:themeShade="BF"/>
-        </w:rPr>
+      </w:pPr>
+      <w:r>
+        <w:t>M</w:t>
+      </w:r>
+      <w:r>
+        <w:t xml:space="preserve">icrosoft .NET SDK for </w:t>
+      </w:r>
+      <w:proofErr w:type="spellStart"/>
+      <w:r>
+        <w:t>Hadoop</w:t>
+      </w:r>
+      <w:proofErr w:type="spellEnd"/>
+      <w:r>
+        <w:t xml:space="preserve"> [Optional] </w:t>
+      </w:r>
+      <w:hyperlink r:id="rId10" w:history="1">
+        <w:r>
+          <w:rPr>
+            <w:rStyle w:val="a4"/>
+          </w:rPr>
+          <w:t>http://go.microsoft.com/fwlink/?linkid=325563&amp;clcid=0x409</w:t>
+        </w:r>
+      </w:hyperlink>
+      <w:r>
         <w:t xml:space="preserve"> </w:t>
       </w:r>
-      <w:r>
-        <w:rPr>
-          <w:color w:val="AEAAAA" w:themeColor="background2" w:themeShade="BF"/>
-        </w:rPr>
-        <w:t>v</w:t>
-      </w:r>
-      <w:r>
-        <w:rPr>
-          <w:color w:val="AEAAAA" w:themeColor="background2" w:themeShade="BF"/>
-        </w:rPr>
-        <w:t>ersion) [Optional]</w:t>
-      </w:r>
-    </w:p>
-    <w:p>
-      <w:pPr>
-        <w:pStyle w:val="ListParagraph"/>
+    </w:p>
+    <w:p>
+      <w:pPr>
+        <w:pStyle w:val="a3"/>
+        <w:numPr>
+          <w:ilvl w:val="1"/>
+          <w:numId w:val="1"/>
+        </w:numPr>
+      </w:pPr>
+      <w:r>
+        <w:t xml:space="preserve">Python SDK </w:t>
+      </w:r>
+      <w:r>
+        <w:t>[Optional]</w:t>
+      </w:r>
+      <w:r>
+        <w:t xml:space="preserve"> </w:t>
+      </w:r>
+      <w:hyperlink r:id="rId11" w:history="1">
+        <w:r>
+          <w:rPr>
+            <w:rStyle w:val="a4"/>
+          </w:rPr>
+          <w:t>http://go.microsoft.com/fwlink/?linkid=254281&amp;clcid=0x804</w:t>
+        </w:r>
+      </w:hyperlink>
+      <w:r>
+        <w:t xml:space="preserve"> </w:t>
+      </w:r>
+    </w:p>
+    <w:p>
+      <w:pPr>
+        <w:pStyle w:val="a3"/>
         <w:numPr>
           <w:ilvl w:val="0"/>
           <w:numId w:val="1"/>
         </w:numPr>
-        <w:rPr>
-          <w:color w:val="AEAAAA" w:themeColor="background2" w:themeShade="BF"/>
-        </w:rPr>
-      </w:pPr>
-      <w:r>
-        <w:rPr>
-          <w:color w:val="AEAAAA" w:themeColor="background2" w:themeShade="BF"/>
-        </w:rPr>
+      </w:pPr>
+      <w:r>
         <w:t xml:space="preserve">Visual Studio 2012, or 2013 RC, or better </w:t>
       </w:r>
       <w:r>
-        <w:rPr>
-          <w:color w:val="AEAAAA" w:themeColor="background2" w:themeShade="BF"/>
-        </w:rPr>
         <w:t>[</w:t>
       </w:r>
       <w:r>
-        <w:rPr>
-          <w:color w:val="AEAAAA" w:themeColor="background2" w:themeShade="BF"/>
-        </w:rPr>
         <w:t>Optional</w:t>
       </w:r>
       <w:r>
-        <w:rPr>
-          <w:color w:val="AEAAAA" w:themeColor="background2" w:themeShade="BF"/>
-        </w:rPr>
         <w:t>]</w:t>
       </w:r>
     </w:p>
     <w:p>
       <w:pPr>
-        <w:pStyle w:val="ListParagraph"/>
+        <w:pStyle w:val="a3"/>
         <w:numPr>
           <w:ilvl w:val="0"/>
           <w:numId w:val="1"/>
         </w:numPr>
-        <w:rPr>
-          <w:color w:val="AEAAAA" w:themeColor="background2" w:themeShade="BF"/>
-        </w:rPr>
       </w:pPr>
       <w:proofErr w:type="spellStart"/>
       <w:r>
-        <w:rPr>
-          <w:color w:val="AEAAAA" w:themeColor="background2" w:themeShade="BF"/>
-        </w:rPr>
         <w:t>LayerScape</w:t>
       </w:r>
       <w:proofErr w:type="spellEnd"/>
       <w:r>
-        <w:rPr>
-          <w:color w:val="AEAAAA" w:themeColor="background2" w:themeShade="BF"/>
-        </w:rPr>
         <w:t xml:space="preserve"> </w:t>
       </w:r>
-      <w:hyperlink r:id="rId10" w:history="1">
-        <w:r>
-          <w:rPr>
-            <w:rStyle w:val="Hyperlink"/>
-            <w:color w:val="AEAAAA" w:themeColor="background2" w:themeShade="BF"/>
-          </w:rPr>
-          <w:t>http://go.microsoft.com/?linkid=9788727</w:t>
+      <w:hyperlink r:id="rId12" w:history="1">
+        <w:r>
+          <w:rPr>
+            <w:rStyle w:val="a4"/>
+          </w:rPr>
+          <w:t>http://go.</w:t>
+        </w:r>
+        <w:r>
+          <w:rPr>
+            <w:rStyle w:val="a4"/>
+          </w:rPr>
+          <w:t>m</w:t>
+        </w:r>
+        <w:r>
+          <w:rPr>
+            <w:rStyle w:val="a4"/>
+          </w:rPr>
+          <w:t>icrosof</w:t>
+        </w:r>
+        <w:r>
+          <w:rPr>
+            <w:rStyle w:val="a4"/>
+          </w:rPr>
+          <w:t>t</w:t>
+        </w:r>
+        <w:r>
+          <w:rPr>
+            <w:rStyle w:val="a4"/>
+          </w:rPr>
+          <w:t>.com/?linkid=9788727</w:t>
         </w:r>
       </w:hyperlink>
       <w:r>
-        <w:rPr>
-          <w:color w:val="AEAAAA" w:themeColor="background2" w:themeShade="BF"/>
-        </w:rPr>
         <w:t xml:space="preserve"> </w:t>
       </w:r>
       <w:r>
-        <w:rPr>
-          <w:color w:val="AEAAAA" w:themeColor="background2" w:themeShade="BF"/>
-        </w:rPr>
-        <w:t>[</w:t>
-      </w:r>
-      <w:r>
-        <w:rPr>
-          <w:color w:val="AEAAAA" w:themeColor="background2" w:themeShade="BF"/>
-        </w:rPr>
-        <w:t>Optional</w:t>
-      </w:r>
-      <w:r>
-        <w:rPr>
-          <w:color w:val="AEAAAA" w:themeColor="background2" w:themeShade="BF"/>
-        </w:rPr>
-        <w:t>]</w:t>
-      </w:r>
-    </w:p>
-    <w:p>
-      <w:pPr>
-        <w:pStyle w:val="ListParagraph"/>
+        <w:t xml:space="preserve"> </w:t>
+      </w:r>
+      <w:r>
+        <w:t>[Optional]</w:t>
+      </w:r>
+    </w:p>
+    <w:p>
+      <w:pPr>
+        <w:pStyle w:val="a3"/>
         <w:numPr>
           <w:ilvl w:val="0"/>
           <w:numId w:val="1"/>
         </w:numPr>
-        <w:rPr>
-          <w:color w:val="AEAAAA" w:themeColor="background2" w:themeShade="BF"/>
-        </w:rPr>
-      </w:pPr>
-      <w:r>
-        <w:rPr>
-          <w:color w:val="AEAAAA" w:themeColor="background2" w:themeShade="BF"/>
-        </w:rPr>
+      </w:pPr>
+      <w:r>
         <w:t>Another browser</w:t>
       </w:r>
       <w:r>
-        <w:rPr>
-          <w:color w:val="AEAAAA" w:themeColor="background2" w:themeShade="BF"/>
-        </w:rPr>
         <w:t xml:space="preserve"> that supports HTML5</w:t>
       </w:r>
       <w:r>
-        <w:rPr>
-          <w:color w:val="AEAAAA" w:themeColor="background2" w:themeShade="BF"/>
-        </w:rPr>
         <w:t xml:space="preserve">, </w:t>
       </w:r>
       <w:r>
-        <w:rPr>
-          <w:color w:val="AEAAAA" w:themeColor="background2" w:themeShade="BF"/>
-        </w:rPr>
         <w:t xml:space="preserve">e.g., </w:t>
       </w:r>
       <w:r>
-        <w:rPr>
-          <w:color w:val="AEAAAA" w:themeColor="background2" w:themeShade="BF"/>
-        </w:rPr>
         <w:t xml:space="preserve">Chrome or Firefox </w:t>
       </w:r>
       <w:r>
-        <w:rPr>
-          <w:color w:val="AEAAAA" w:themeColor="background2" w:themeShade="BF"/>
-        </w:rPr>
         <w:t>[</w:t>
       </w:r>
       <w:r>
-        <w:rPr>
-          <w:color w:val="AEAAAA" w:themeColor="background2" w:themeShade="BF"/>
-        </w:rPr>
         <w:t>Optional</w:t>
       </w:r>
       <w:r>
-        <w:rPr>
-          <w:color w:val="AEAAAA" w:themeColor="background2" w:themeShade="BF"/>
-        </w:rPr>
         <w:t>]</w:t>
       </w:r>
     </w:p>
     <w:p>
       <w:pPr>
-        <w:pStyle w:val="Heading2"/>
+        <w:pStyle w:val="2"/>
       </w:pPr>
       <w:r>
         <w:t>Storage t</w:t>
@@ -488,7 +448,7 @@
     </w:p>
     <w:p>
       <w:pPr>
-        <w:pStyle w:val="ListParagraph"/>
+        <w:pStyle w:val="a3"/>
         <w:numPr>
           <w:ilvl w:val="0"/>
           <w:numId w:val="1"/>
@@ -497,10 +457,10 @@
       <w:r>
         <w:t xml:space="preserve">Azure Storage Explorer 5 Preview or better </w:t>
       </w:r>
-      <w:hyperlink r:id="rId11" w:history="1">
-        <w:r>
-          <w:rPr>
-            <w:rStyle w:val="Hyperlink"/>
+      <w:hyperlink r:id="rId13" w:history="1">
+        <w:r>
+          <w:rPr>
+            <w:rStyle w:val="a4"/>
           </w:rPr>
           <w:t>http://azurestorageexplorer.codeplex.com/</w:t>
         </w:r>
@@ -511,7 +471,7 @@
     </w:p>
     <w:p>
       <w:pPr>
-        <w:pStyle w:val="ListParagraph"/>
+        <w:pStyle w:val="a3"/>
         <w:numPr>
           <w:ilvl w:val="0"/>
           <w:numId w:val="1"/>
@@ -529,10 +489,10 @@
         </w:rPr>
         <w:t xml:space="preserve"> </w:t>
       </w:r>
-      <w:hyperlink r:id="rId12" w:history="1">
-        <w:r>
-          <w:rPr>
-            <w:rStyle w:val="Hyperlink"/>
+      <w:hyperlink r:id="rId14" w:history="1">
+        <w:r>
+          <w:rPr>
+            <w:rStyle w:val="a4"/>
           </w:rPr>
           <w:t>http://blogs.msdn.com/b/windowsazurestorage/archive/2013/09/07/azcopy-transfer-data-with-re-startable-mode-and-sas-token.aspx</w:t>
         </w:r>
@@ -540,7 +500,7 @@
     </w:p>
     <w:p>
       <w:pPr>
-        <w:pStyle w:val="ListParagraph"/>
+        <w:pStyle w:val="a3"/>
         <w:numPr>
           <w:ilvl w:val="0"/>
           <w:numId w:val="1"/>
@@ -563,10 +523,10 @@
       <w:r>
         <w:t xml:space="preserve"> </w:t>
       </w:r>
-      <w:hyperlink r:id="rId13" w:history="1">
-        <w:r>
-          <w:rPr>
-            <w:rStyle w:val="Hyperlink"/>
+      <w:hyperlink r:id="rId15" w:history="1">
+        <w:r>
+          <w:rPr>
+            <w:rStyle w:val="a4"/>
           </w:rPr>
           <w:t>https://filezilla-project.org/</w:t>
         </w:r>
@@ -577,218 +537,283 @@
     </w:p>
     <w:p>
       <w:pPr>
-        <w:pStyle w:val="ListParagraph"/>
+        <w:pStyle w:val="a3"/>
         <w:numPr>
           <w:ilvl w:val="0"/>
           <w:numId w:val="1"/>
         </w:numPr>
+      </w:pPr>
+      <w:r>
+        <w:t xml:space="preserve">Azure Management Studio </w:t>
+      </w:r>
+      <w:r>
+        <w:t>[Optional</w:t>
+      </w:r>
+      <w:proofErr w:type="gramStart"/>
+      <w:r>
+        <w:t>]</w:t>
+      </w:r>
+      <w:proofErr w:type="gramEnd"/>
+      <w:r>
+        <w:fldChar w:fldCharType="begin"/>
+      </w:r>
+      <w:r>
+        <w:instrText xml:space="preserve"> HYPERLINK "</w:instrText>
+      </w:r>
+      <w:r>
+        <w:instrText>http://www.cerebrata.com/products/overview</w:instrText>
+      </w:r>
+      <w:r>
+        <w:instrText xml:space="preserve">" </w:instrText>
+      </w:r>
+      <w:r>
+        <w:fldChar w:fldCharType="separate"/>
+      </w:r>
+      <w:r>
         <w:rPr>
-          <w:color w:val="AEAAAA" w:themeColor="background2" w:themeShade="BF"/>
+          <w:rStyle w:val="a4"/>
         </w:rPr>
-      </w:pPr>
-      <w:r>
-        <w:rPr>
-          <w:color w:val="AEAAAA" w:themeColor="background2" w:themeShade="BF"/>
-        </w:rPr>
-        <w:t xml:space="preserve">Azure Management Studio </w:t>
-      </w:r>
-      <w:hyperlink r:id="rId14" w:history="1">
-        <w:r>
-          <w:rPr>
-            <w:rStyle w:val="Hyperlink"/>
-            <w:color w:val="AEAAAA" w:themeColor="background2" w:themeShade="BF"/>
-          </w:rPr>
-          <w:t>http://www.cerebrata.com/products/overview</w:t>
-        </w:r>
-      </w:hyperlink>
-      <w:r>
-        <w:rPr>
-          <w:color w:val="AEAAAA" w:themeColor="background2" w:themeShade="BF"/>
-        </w:rPr>
-        <w:t xml:space="preserve">  (free for this class).</w:t>
-      </w:r>
-    </w:p>
-    <w:p>
-      <w:pPr>
-        <w:pStyle w:val="ListParagraph"/>
-        <w:rPr>
-          <w:color w:val="AEAAAA" w:themeColor="background2" w:themeShade="BF"/>
-        </w:rPr>
-      </w:pPr>
-      <w:r>
-        <w:rPr>
-          <w:color w:val="AEAAAA" w:themeColor="background2" w:themeShade="BF"/>
-        </w:rPr>
-        <w:t xml:space="preserve">Email: </w:t>
-      </w:r>
-      <w:hyperlink r:id="rId15" w:history="1">
-        <w:r>
-          <w:rPr>
-            <w:rStyle w:val="Hyperlink"/>
-            <w:color w:val="AEAAAA" w:themeColor="background2" w:themeShade="BF"/>
-          </w:rPr>
-          <w:t>msr@cerebrata.com</w:t>
-        </w:r>
-      </w:hyperlink>
-      <w:r>
-        <w:rPr>
-          <w:color w:val="AEAAAA" w:themeColor="background2" w:themeShade="BF"/>
-        </w:rPr>
-        <w:t xml:space="preserve"> to receive a free license, mention</w:t>
-      </w:r>
-      <w:r>
-        <w:rPr>
-          <w:color w:val="AEAAAA" w:themeColor="background2" w:themeShade="BF"/>
-        </w:rPr>
-        <w:t>ing the</w:t>
-      </w:r>
-      <w:r>
-        <w:rPr>
-          <w:color w:val="AEAAAA" w:themeColor="background2" w:themeShade="BF"/>
-        </w:rPr>
-        <w:t xml:space="preserve"> </w:t>
-      </w:r>
-      <w:r>
-        <w:rPr>
-          <w:b/>
-          <w:color w:val="AEAAAA" w:themeColor="background2" w:themeShade="BF"/>
-        </w:rPr>
-        <w:t>Location</w:t>
-      </w:r>
-      <w:r>
-        <w:rPr>
-          <w:color w:val="AEAAAA" w:themeColor="background2" w:themeShade="BF"/>
-        </w:rPr>
-        <w:t xml:space="preserve"> of your </w:t>
-      </w:r>
-      <w:r>
-        <w:rPr>
-          <w:color w:val="AEAAAA" w:themeColor="background2" w:themeShade="BF"/>
-        </w:rPr>
-        <w:t xml:space="preserve">Microsoft Research Azure for Research </w:t>
-      </w:r>
-      <w:r>
-        <w:rPr>
-          <w:color w:val="AEAAAA" w:themeColor="background2" w:themeShade="BF"/>
-        </w:rPr>
-        <w:t xml:space="preserve">class, </w:t>
-      </w:r>
-      <w:r>
-        <w:rPr>
-          <w:color w:val="AEAAAA" w:themeColor="background2" w:themeShade="BF"/>
-        </w:rPr>
-        <w:t xml:space="preserve">and the </w:t>
-      </w:r>
-      <w:r>
-        <w:rPr>
-          <w:b/>
-          <w:color w:val="AEAAAA" w:themeColor="background2" w:themeShade="BF"/>
-        </w:rPr>
-        <w:t>instructor</w:t>
-      </w:r>
-      <w:r>
-        <w:rPr>
-          <w:color w:val="AEAAAA" w:themeColor="background2" w:themeShade="BF"/>
-        </w:rPr>
-        <w:t xml:space="preserve"> </w:t>
-      </w:r>
-      <w:r>
-        <w:rPr>
-          <w:b/>
-          <w:color w:val="AEAAAA" w:themeColor="background2" w:themeShade="BF"/>
-        </w:rPr>
-        <w:t>Name</w:t>
-      </w:r>
-      <w:r>
-        <w:rPr>
-          <w:color w:val="AEAAAA" w:themeColor="background2" w:themeShade="BF"/>
-        </w:rPr>
-        <w:t>. [Optional]</w:t>
-      </w:r>
-    </w:p>
-    <w:p>
-      <w:pPr>
-        <w:pStyle w:val="ListParagraph"/>
+        <w:t>http://www.cerebrata.com/products/overview</w:t>
+      </w:r>
+      <w:r>
+        <w:fldChar w:fldCharType="end"/>
+      </w:r>
+      <w:r>
+        <w:t>.</w:t>
+      </w:r>
+    </w:p>
+    <w:p>
+      <w:pPr>
+        <w:pStyle w:val="a3"/>
         <w:numPr>
           <w:ilvl w:val="0"/>
           <w:numId w:val="1"/>
         </w:numPr>
-        <w:rPr>
-          <w:color w:val="AEAAAA" w:themeColor="background2" w:themeShade="BF"/>
-        </w:rPr>
-      </w:pPr>
-      <w:r>
-        <w:rPr>
-          <w:color w:val="AEAAAA" w:themeColor="background2" w:themeShade="BF"/>
-        </w:rPr>
+      </w:pPr>
+      <w:r>
         <w:t xml:space="preserve">Azure explorer </w:t>
       </w:r>
       <w:hyperlink r:id="rId16" w:history="1">
         <w:r>
           <w:rPr>
-            <w:rStyle w:val="Hyperlink"/>
-            <w:color w:val="AEAAAA" w:themeColor="background2" w:themeShade="BF"/>
+            <w:rStyle w:val="a4"/>
           </w:rPr>
           <w:t>http://www.cerebrata.com/labs/azure-explorer</w:t>
         </w:r>
       </w:hyperlink>
       <w:r>
-        <w:rPr>
-          <w:rStyle w:val="Hyperlink"/>
-          <w:color w:val="AEAAAA" w:themeColor="background2" w:themeShade="BF"/>
-          <w:u w:val="none"/>
-        </w:rPr>
+        <w:t xml:space="preserve"> </w:t>
+      </w:r>
+      <w:r>
         <w:t xml:space="preserve"> [Optional]</w:t>
       </w:r>
     </w:p>
     <w:p>
       <w:pPr>
-        <w:pStyle w:val="Heading2"/>
-      </w:pPr>
-      <w:r>
-        <w:t xml:space="preserve">Cygwin </w:t>
-      </w:r>
-      <w:proofErr w:type="gramStart"/>
-      <w:r>
-        <w:t>U</w:t>
-      </w:r>
-      <w:r>
-        <w:t>nix</w:t>
-      </w:r>
-      <w:proofErr w:type="gramEnd"/>
-      <w:r>
-        <w:t xml:space="preserve"> t</w:t>
-      </w:r>
-      <w:r>
-        <w:t>ools on Windows:</w:t>
-      </w:r>
-    </w:p>
-    <w:p>
-      <w:pPr>
-        <w:pStyle w:val="ListParagraph"/>
+        <w:pStyle w:val="2"/>
+      </w:pPr>
+      <w:r>
+        <w:t>Putty</w:t>
+      </w:r>
+      <w:r>
+        <w:t xml:space="preserve"> on Windows:</w:t>
+      </w:r>
+    </w:p>
+    <w:p>
+      <w:pPr>
+        <w:pStyle w:val="a3"/>
         <w:numPr>
           <w:ilvl w:val="0"/>
           <w:numId w:val="1"/>
         </w:numPr>
       </w:pPr>
       <w:r>
-        <w:t xml:space="preserve">Install Cygwin first: </w:t>
+        <w:t xml:space="preserve">Install </w:t>
+      </w:r>
+      <w:r>
+        <w:t xml:space="preserve">putty package </w:t>
       </w:r>
       <w:hyperlink r:id="rId17" w:history="1">
         <w:r>
           <w:rPr>
-            <w:rStyle w:val="Hyperlink"/>
-          </w:rPr>
-          <w:t>http://www.cygwin.com/</w:t>
+            <w:rStyle w:val="a4"/>
+          </w:rPr>
+          <w:t>http://the.earth.li/~sgtatham/putty/latest/x86/putty-0.63-installer.exe</w:t>
         </w:r>
       </w:hyperlink>
-    </w:p>
-    <w:p>
-      <w:pPr>
-        <w:pStyle w:val="ListParagraph"/>
-        <w:numPr>
-          <w:ilvl w:val="1"/>
+      <w:r>
+        <w:t xml:space="preserve"> </w:t>
+      </w:r>
+    </w:p>
+    <w:p>
+      <w:pPr>
+        <w:pStyle w:val="2"/>
+      </w:pPr>
+      <w:r>
+        <w:t>Microsoft Excel tools on Windows to support some exercises:</w:t>
+      </w:r>
+    </w:p>
+    <w:p>
+      <w:pPr>
+        <w:pStyle w:val="a3"/>
+        <w:numPr>
+          <w:ilvl w:val="0"/>
           <w:numId w:val="1"/>
+        </w:numPr>
+      </w:pPr>
+      <w:hyperlink r:id="rId18" w:history="1">
+        <w:r>
+          <w:rPr>
+            <w:rStyle w:val="a4"/>
+          </w:rPr>
+          <w:t>Power</w:t>
+        </w:r>
+        <w:r>
+          <w:rPr>
+            <w:rStyle w:val="a4"/>
+          </w:rPr>
+          <w:t xml:space="preserve"> </w:t>
+        </w:r>
+        <w:r>
+          <w:rPr>
+            <w:rStyle w:val="a4"/>
+          </w:rPr>
+          <w:t>Query</w:t>
+        </w:r>
+      </w:hyperlink>
+      <w:r>
+        <w:t xml:space="preserve"> and </w:t>
+      </w:r>
+      <w:hyperlink r:id="rId19" w:history="1">
+        <w:r>
+          <w:rPr>
+            <w:rStyle w:val="a4"/>
+          </w:rPr>
+          <w:t>PowerPivot</w:t>
+        </w:r>
+      </w:hyperlink>
+      <w:r>
+        <w:t xml:space="preserve"> will work with Office 2010 or later, but </w:t>
+      </w:r>
+      <w:hyperlink r:id="rId20" w:history="1">
+        <w:r>
+          <w:rPr>
+            <w:rStyle w:val="a4"/>
+          </w:rPr>
+          <w:t>Power</w:t>
+        </w:r>
+        <w:r>
+          <w:rPr>
+            <w:rStyle w:val="a4"/>
+          </w:rPr>
+          <w:t xml:space="preserve"> </w:t>
+        </w:r>
+        <w:r>
+          <w:rPr>
+            <w:rStyle w:val="a4"/>
+          </w:rPr>
+          <w:t>Map</w:t>
+        </w:r>
+      </w:hyperlink>
+      <w:r>
+        <w:t xml:space="preserve"> only works with Excel 2013 or Office 365. </w:t>
+      </w:r>
+      <w:r>
+        <w:t>Recommend:</w:t>
+      </w:r>
+      <w:r>
+        <w:t xml:space="preserve"> </w:t>
+      </w:r>
+      <w:hyperlink r:id="rId21" w:history="1">
+        <w:r>
+          <w:rPr>
+            <w:rStyle w:val="a4"/>
+          </w:rPr>
+          <w:t>Office 365 for Education</w:t>
+        </w:r>
+      </w:hyperlink>
+      <w:r>
+        <w:t xml:space="preserve"> (free trial). </w:t>
+      </w:r>
+      <w:r>
+        <w:br w:type="page"/>
+      </w:r>
+    </w:p>
+    <w:p>
+      <w:pPr>
+        <w:pStyle w:val="2"/>
+      </w:pPr>
+      <w:r>
+        <w:lastRenderedPageBreak/>
+        <w:t>Software on Linux and Mac:</w:t>
+      </w:r>
+    </w:p>
+    <w:p>
+      <w:pPr>
+        <w:pStyle w:val="a3"/>
+        <w:numPr>
+          <w:ilvl w:val="0"/>
+          <w:numId w:val="2"/>
+        </w:numPr>
+      </w:pPr>
+      <w:r>
+        <w:t xml:space="preserve">Python and Windows Azure Python SDK  </w:t>
+      </w:r>
+      <w:r>
+        <w:br/>
+      </w:r>
+      <w:hyperlink r:id="rId22" w:history="1">
+        <w:r>
+          <w:rPr>
+            <w:rStyle w:val="a4"/>
+          </w:rPr>
+          <w:t>http://www.windowsazure.com/en-us/develop/python/common-tasks/install-python/</w:t>
+        </w:r>
+      </w:hyperlink>
+      <w:r>
+        <w:t xml:space="preserve"> </w:t>
+      </w:r>
+    </w:p>
+    <w:p>
+      <w:pPr>
+        <w:pStyle w:val="a3"/>
+      </w:pPr>
+    </w:p>
+    <w:p>
+      <w:pPr>
+        <w:pStyle w:val="a3"/>
+        <w:numPr>
+          <w:ilvl w:val="0"/>
+          <w:numId w:val="2"/>
+        </w:numPr>
+      </w:pPr>
+      <w:r>
+        <w:t xml:space="preserve">Windows Azure Cross Platform Command Line Interface  </w:t>
+      </w:r>
+      <w:r>
+        <w:br/>
+      </w:r>
+      <w:hyperlink r:id="rId23" w:history="1">
+        <w:r>
+          <w:rPr>
+            <w:rStyle w:val="a4"/>
+          </w:rPr>
+          <w:t>http://www.windowsazure.com/en-us/manage/install-and-configure-cli/</w:t>
+        </w:r>
+      </w:hyperlink>
+      <w:r>
+        <w:t xml:space="preserve"> </w:t>
+      </w:r>
+      <w:r>
+        <w:br/>
+      </w:r>
+    </w:p>
+    <w:p>
+      <w:pPr>
+        <w:pStyle w:val="a3"/>
+        <w:numPr>
+          <w:ilvl w:val="0"/>
+          <w:numId w:val="2"/>
         </w:numPr>
       </w:pPr>
       <w:proofErr w:type="spellStart"/>
@@ -807,290 +832,20 @@
       <w:proofErr w:type="spellEnd"/>
       <w:proofErr w:type="gramEnd"/>
       <w:r>
-        <w:t xml:space="preserve">, </w:t>
-      </w:r>
-      <w:proofErr w:type="spellStart"/>
-      <w:r>
-        <w:t>openssl</w:t>
-      </w:r>
-      <w:proofErr w:type="spellEnd"/>
-      <w:r>
-        <w:t xml:space="preserve">, </w:t>
-      </w:r>
-      <w:proofErr w:type="spellStart"/>
-      <w:r>
-        <w:t>wget</w:t>
-      </w:r>
-      <w:proofErr w:type="spellEnd"/>
-      <w:r>
-        <w:t xml:space="preserve">, curl, </w:t>
-      </w:r>
-      <w:proofErr w:type="spellStart"/>
-      <w:r>
-        <w:t>perl</w:t>
-      </w:r>
-      <w:proofErr w:type="spellEnd"/>
-      <w:r>
-        <w:t xml:space="preserve">, python, and other </w:t>
+        <w:t xml:space="preserve"> and other </w:t>
       </w:r>
       <w:r>
         <w:t xml:space="preserve">normal </w:t>
       </w:r>
       <w:r>
-        <w:t xml:space="preserve">useful tools. </w:t>
-      </w:r>
-    </w:p>
-    <w:p>
-      <w:pPr>
-        <w:pStyle w:val="Heading2"/>
-      </w:pPr>
-      <w:r>
-        <w:t>Microsoft Excel tools on Windows to support some exercises:</w:t>
-      </w:r>
-    </w:p>
-    <w:p>
-      <w:pPr>
-        <w:pStyle w:val="ListParagraph"/>
-        <w:numPr>
-          <w:ilvl w:val="0"/>
-          <w:numId w:val="1"/>
-        </w:numPr>
-      </w:pPr>
-      <w:hyperlink r:id="rId18" w:history="1">
-        <w:r>
-          <w:rPr>
-            <w:rStyle w:val="Hyperlink"/>
-          </w:rPr>
-          <w:t>Power</w:t>
-        </w:r>
-        <w:r>
-          <w:rPr>
-            <w:rStyle w:val="Hyperlink"/>
-          </w:rPr>
-          <w:t xml:space="preserve"> </w:t>
-        </w:r>
-        <w:r>
-          <w:rPr>
-            <w:rStyle w:val="Hyperlink"/>
-          </w:rPr>
-          <w:t>Query</w:t>
-        </w:r>
-      </w:hyperlink>
-      <w:r>
-        <w:t xml:space="preserve"> and </w:t>
-      </w:r>
-      <w:hyperlink r:id="rId19" w:history="1">
-        <w:r>
-          <w:rPr>
-            <w:rStyle w:val="Hyperlink"/>
-          </w:rPr>
-          <w:t>PowerPivot</w:t>
-        </w:r>
-      </w:hyperlink>
-      <w:r>
-        <w:t xml:space="preserve"> will work with Office 2010 or later, but </w:t>
-      </w:r>
-      <w:hyperlink r:id="rId20" w:history="1">
-        <w:r>
-          <w:rPr>
-            <w:rStyle w:val="Hyperlink"/>
-          </w:rPr>
-          <w:t>Power</w:t>
-        </w:r>
-        <w:r>
-          <w:rPr>
-            <w:rStyle w:val="Hyperlink"/>
-          </w:rPr>
-          <w:t xml:space="preserve"> </w:t>
-        </w:r>
-        <w:r>
-          <w:rPr>
-            <w:rStyle w:val="Hyperlink"/>
-          </w:rPr>
-          <w:t>Map</w:t>
-        </w:r>
-      </w:hyperlink>
-      <w:r>
-        <w:t xml:space="preserve"> only works with Excel 2013 or Office 365. </w:t>
-      </w:r>
-      <w:r>
-        <w:t>Recommend:</w:t>
+        <w:t>useful Unix tools.</w:t>
       </w:r>
       <w:bookmarkStart w:id="0" w:name="_GoBack"/>
       <w:bookmarkEnd w:id="0"/>
-      <w:r>
-        <w:t xml:space="preserve"> </w:t>
-      </w:r>
-      <w:hyperlink r:id="rId21" w:history="1">
-        <w:r>
-          <w:rPr>
-            <w:rStyle w:val="Hyperlink"/>
-          </w:rPr>
-          <w:t>Office 365 for Education</w:t>
-        </w:r>
-      </w:hyperlink>
-      <w:r>
-        <w:t xml:space="preserve"> (free trial). </w:t>
-      </w:r>
-      <w:r>
-        <w:br w:type="page"/>
-      </w:r>
-    </w:p>
-    <w:p>
-      <w:pPr>
-        <w:pStyle w:val="Heading2"/>
-      </w:pPr>
-      <w:r>
-        <w:lastRenderedPageBreak/>
-        <w:t>Software on Linux and Mac:</w:t>
-      </w:r>
-    </w:p>
-    <w:p>
-      <w:pPr>
-        <w:pStyle w:val="ListParagraph"/>
-        <w:numPr>
-          <w:ilvl w:val="0"/>
-          <w:numId w:val="2"/>
-        </w:numPr>
-      </w:pPr>
-      <w:r>
-        <w:t xml:space="preserve">Python and Windows Azure Python SDK  </w:t>
-      </w:r>
-      <w:r>
-        <w:br/>
-      </w:r>
-      <w:hyperlink r:id="rId22" w:history="1">
-        <w:r>
-          <w:rPr>
-            <w:rStyle w:val="Hyperlink"/>
-          </w:rPr>
-          <w:t>http://www.windowsazure.com/en-us/develop/python/common-tasks/install-python/</w:t>
-        </w:r>
-      </w:hyperlink>
-      <w:r>
-        <w:t xml:space="preserve"> </w:t>
-      </w:r>
-    </w:p>
-    <w:p>
-      <w:pPr>
-        <w:pStyle w:val="ListParagraph"/>
-      </w:pPr>
-    </w:p>
-    <w:p>
-      <w:pPr>
-        <w:pStyle w:val="ListParagraph"/>
-        <w:numPr>
-          <w:ilvl w:val="0"/>
-          <w:numId w:val="2"/>
-        </w:numPr>
-      </w:pPr>
-      <w:r>
-        <w:t xml:space="preserve">Windows Azure Cross Platform Command Line Interface  </w:t>
-      </w:r>
-      <w:r>
-        <w:br/>
-      </w:r>
-      <w:hyperlink r:id="rId23" w:history="1">
-        <w:r>
-          <w:rPr>
-            <w:rStyle w:val="Hyperlink"/>
-          </w:rPr>
-          <w:t>http://www.windowsazure.com/en-us/manage/install-and-configure-cli/</w:t>
-        </w:r>
-      </w:hyperlink>
-      <w:r>
-        <w:t xml:space="preserve"> </w:t>
-      </w:r>
-      <w:r>
-        <w:br/>
-      </w:r>
-    </w:p>
-    <w:p>
-      <w:pPr>
-        <w:pStyle w:val="ListParagraph"/>
-        <w:numPr>
-          <w:ilvl w:val="0"/>
-          <w:numId w:val="2"/>
-        </w:numPr>
-      </w:pPr>
-      <w:r>
-        <w:t xml:space="preserve">Editor such as Sublime </w:t>
-      </w:r>
-      <w:hyperlink r:id="rId24" w:history="1">
-        <w:r>
-          <w:rPr>
-            <w:rStyle w:val="Hyperlink"/>
-          </w:rPr>
-          <w:t>http://www.sublimetext.com/</w:t>
-        </w:r>
-      </w:hyperlink>
-      <w:r>
-        <w:t xml:space="preserve"> </w:t>
-      </w:r>
-      <w:r>
-        <w:br/>
-      </w:r>
-    </w:p>
-    <w:p>
-      <w:pPr>
-        <w:pStyle w:val="ListParagraph"/>
-        <w:numPr>
-          <w:ilvl w:val="0"/>
-          <w:numId w:val="2"/>
-        </w:numPr>
-      </w:pPr>
-      <w:proofErr w:type="spellStart"/>
-      <w:r>
-        <w:t>Git</w:t>
-      </w:r>
-      <w:proofErr w:type="spellEnd"/>
-      <w:r>
-        <w:t xml:space="preserve">, </w:t>
-      </w:r>
-      <w:proofErr w:type="spellStart"/>
-      <w:proofErr w:type="gramStart"/>
-      <w:r>
-        <w:t>ssh</w:t>
-      </w:r>
-      <w:proofErr w:type="spellEnd"/>
-      <w:proofErr w:type="gramEnd"/>
-      <w:r>
-        <w:t xml:space="preserve"> and other </w:t>
-      </w:r>
-      <w:r>
-        <w:t xml:space="preserve">normal </w:t>
-      </w:r>
-      <w:r>
-        <w:t>useful Unix tools.</w:t>
-      </w:r>
-    </w:p>
-    <w:p/>
-    <w:p>
-      <w:pPr>
-        <w:rPr>
-          <w:sz w:val="18"/>
-        </w:rPr>
-      </w:pPr>
-    </w:p>
-    <w:p>
-      <w:pPr>
-        <w:rPr>
-          <w:sz w:val="18"/>
-        </w:rPr>
-      </w:pPr>
-    </w:p>
-    <w:p>
-      <w:pPr>
-        <w:pStyle w:val="Heading2"/>
-      </w:pPr>
-      <w:r>
-        <w:t>End of document</w:t>
-      </w:r>
-    </w:p>
-    <w:p/>
+    </w:p>
     <w:sectPr>
-      <w:footerReference w:type="default" r:id="rId25"/>
-      <w:headerReference w:type="first" r:id="rId26"/>
+      <w:footerReference w:type="default" r:id="rId24"/>
+      <w:headerReference w:type="first" r:id="rId25"/>
       <w:pgSz w:w="12240" w:h="15840"/>
       <w:pgMar w:top="1440" w:right="1440" w:bottom="1440" w:left="1440" w:header="720" w:footer="720" w:gutter="0"/>
       <w:cols w:space="720"/>
@@ -1130,7 +885,7 @@
 <w:ftr xmlns:wpc="http://schemas.microsoft.com/office/word/2010/wordprocessingCanvas" xmlns:mc="http://schemas.openxmlformats.org/markup-compatibility/2006" xmlns:o="urn:schemas-microsoft-com:office:office" xmlns:r="http://schemas.openxmlformats.org/officeDocument/2006/relationships" xmlns:m="http://schemas.openxmlformats.org/officeDocument/2006/math" xmlns:v="urn:schemas-microsoft-com:vml" xmlns:wp14="http://schemas.microsoft.com/office/word/2010/wordprocessingDrawing" xmlns:wp="http://schemas.openxmlformats.org/drawingml/2006/wordprocessingDrawing" xmlns:w10="urn:schemas-microsoft-com:office:word" xmlns:w="http://schemas.openxmlformats.org/wordprocessingml/2006/main" xmlns:w14="http://schemas.microsoft.com/office/word/2010/wordml" xmlns:w15="http://schemas.microsoft.com/office/word/2012/wordml" xmlns:wpg="http://schemas.microsoft.com/office/word/2010/wordprocessingGroup" xmlns:wpi="http://schemas.microsoft.com/office/word/2010/wordprocessingInk" xmlns:wne="http://schemas.microsoft.com/office/word/2006/wordml" xmlns:wps="http://schemas.microsoft.com/office/word/2010/wordprocessingShape" mc:Ignorable="w14 w15 wp14">
   <w:p>
     <w:pPr>
-      <w:pStyle w:val="Footer"/>
+      <w:pStyle w:val="a7"/>
     </w:pPr>
   </w:p>
 </w:ftr>
@@ -1178,7 +933,7 @@
     <w:hyperlink r:id="rId1" w:anchor="license" w:history="1">
       <w:r>
         <w:rPr>
-          <w:rStyle w:val="Hyperlink"/>
+          <w:rStyle w:val="a4"/>
           <w:sz w:val="18"/>
         </w:rPr>
         <w:t>noted</w:t>
@@ -1193,7 +948,7 @@
     <w:hyperlink r:id="rId2" w:history="1">
       <w:r>
         <w:rPr>
-          <w:rStyle w:val="Hyperlink"/>
+          <w:rStyle w:val="a4"/>
           <w:sz w:val="18"/>
         </w:rPr>
         <w:t>Creative Commons Attribution-</w:t>
@@ -1201,7 +956,7 @@
       <w:proofErr w:type="spellStart"/>
       <w:r>
         <w:rPr>
-          <w:rStyle w:val="Hyperlink"/>
+          <w:rStyle w:val="a4"/>
           <w:sz w:val="18"/>
         </w:rPr>
         <w:t>NonCommercial</w:t>
@@ -1209,7 +964,7 @@
       <w:proofErr w:type="spellEnd"/>
       <w:r>
         <w:rPr>
-          <w:rStyle w:val="Hyperlink"/>
+          <w:rStyle w:val="a4"/>
           <w:sz w:val="18"/>
         </w:rPr>
         <w:t xml:space="preserve"> 3.0 License</w:t>
@@ -1224,7 +979,7 @@
   </w:p>
   <w:p>
     <w:pPr>
-      <w:pStyle w:val="Header"/>
+      <w:pStyle w:val="a6"/>
     </w:pPr>
   </w:p>
 </w:hdr>
@@ -1809,15 +1564,15 @@
     <w:lsdException w:name="List Table 6 Colorful Accent 6" w:uiPriority="51"/>
     <w:lsdException w:name="List Table 7 Colorful Accent 6" w:uiPriority="52"/>
   </w:latentStyles>
-  <w:style w:type="paragraph" w:default="1" w:styleId="Normal">
+  <w:style w:type="paragraph" w:default="1" w:styleId="a">
     <w:name w:val="Normal"/>
     <w:qFormat/>
   </w:style>
-  <w:style w:type="paragraph" w:styleId="Heading1">
+  <w:style w:type="paragraph" w:styleId="1">
     <w:name w:val="heading 1"/>
-    <w:basedOn w:val="Normal"/>
-    <w:next w:val="Normal"/>
-    <w:link w:val="Heading1Char"/>
+    <w:basedOn w:val="a"/>
+    <w:next w:val="a"/>
+    <w:link w:val="1Char"/>
     <w:uiPriority w:val="9"/>
     <w:qFormat/>
     <w:rsid w:val="00E573B3"/>
@@ -1834,11 +1589,11 @@
       <w:szCs w:val="32"/>
     </w:rPr>
   </w:style>
-  <w:style w:type="paragraph" w:styleId="Heading2">
+  <w:style w:type="paragraph" w:styleId="2">
     <w:name w:val="heading 2"/>
-    <w:basedOn w:val="Normal"/>
-    <w:next w:val="Normal"/>
-    <w:link w:val="Heading2Char"/>
+    <w:basedOn w:val="a"/>
+    <w:next w:val="a"/>
+    <w:link w:val="2Char"/>
     <w:uiPriority w:val="9"/>
     <w:unhideWhenUsed/>
     <w:qFormat/>
@@ -1856,13 +1611,13 @@
       <w:szCs w:val="26"/>
     </w:rPr>
   </w:style>
-  <w:style w:type="character" w:default="1" w:styleId="DefaultParagraphFont">
+  <w:style w:type="character" w:default="1" w:styleId="a0">
     <w:name w:val="Default Paragraph Font"/>
     <w:uiPriority w:val="1"/>
     <w:semiHidden/>
     <w:unhideWhenUsed/>
   </w:style>
-  <w:style w:type="table" w:default="1" w:styleId="TableNormal">
+  <w:style w:type="table" w:default="1" w:styleId="a1">
     <w:name w:val="Normal Table"/>
     <w:uiPriority w:val="99"/>
     <w:semiHidden/>
@@ -1877,16 +1632,16 @@
       </w:tblCellMar>
     </w:tblPr>
   </w:style>
-  <w:style w:type="numbering" w:default="1" w:styleId="NoList">
+  <w:style w:type="numbering" w:default="1" w:styleId="a2">
     <w:name w:val="No List"/>
     <w:uiPriority w:val="99"/>
     <w:semiHidden/>
     <w:unhideWhenUsed/>
   </w:style>
-  <w:style w:type="character" w:customStyle="1" w:styleId="Heading1Char">
-    <w:name w:val="Heading 1 Char"/>
-    <w:basedOn w:val="DefaultParagraphFont"/>
-    <w:link w:val="Heading1"/>
+  <w:style w:type="character" w:customStyle="1" w:styleId="1Char">
+    <w:name w:val="标题 1 Char"/>
+    <w:basedOn w:val="a0"/>
+    <w:link w:val="1"/>
     <w:uiPriority w:val="9"/>
     <w:rsid w:val="00E573B3"/>
     <w:rPr>
@@ -1896,9 +1651,9 @@
       <w:szCs w:val="32"/>
     </w:rPr>
   </w:style>
-  <w:style w:type="paragraph" w:styleId="ListParagraph">
+  <w:style w:type="paragraph" w:styleId="a3">
     <w:name w:val="List Paragraph"/>
-    <w:basedOn w:val="Normal"/>
+    <w:basedOn w:val="a"/>
     <w:uiPriority w:val="34"/>
     <w:qFormat/>
     <w:rsid w:val="00E573B3"/>
@@ -1907,9 +1662,9 @@
       <w:contextualSpacing/>
     </w:pPr>
   </w:style>
-  <w:style w:type="character" w:styleId="Hyperlink">
+  <w:style w:type="character" w:styleId="a4">
     <w:name w:val="Hyperlink"/>
-    <w:basedOn w:val="DefaultParagraphFont"/>
+    <w:basedOn w:val="a0"/>
     <w:uiPriority w:val="99"/>
     <w:unhideWhenUsed/>
     <w:rsid w:val="00E573B3"/>
@@ -1918,10 +1673,10 @@
       <w:u w:val="single"/>
     </w:rPr>
   </w:style>
-  <w:style w:type="character" w:customStyle="1" w:styleId="Heading2Char">
-    <w:name w:val="Heading 2 Char"/>
-    <w:basedOn w:val="DefaultParagraphFont"/>
-    <w:link w:val="Heading2"/>
+  <w:style w:type="character" w:customStyle="1" w:styleId="2Char">
+    <w:name w:val="标题 2 Char"/>
+    <w:basedOn w:val="a0"/>
+    <w:link w:val="2"/>
     <w:uiPriority w:val="9"/>
     <w:rsid w:val="008D6A66"/>
     <w:rPr>
@@ -1931,9 +1686,9 @@
       <w:szCs w:val="26"/>
     </w:rPr>
   </w:style>
-  <w:style w:type="character" w:styleId="FollowedHyperlink">
+  <w:style w:type="character" w:styleId="a5">
     <w:name w:val="FollowedHyperlink"/>
-    <w:basedOn w:val="DefaultParagraphFont"/>
+    <w:basedOn w:val="a0"/>
     <w:uiPriority w:val="99"/>
     <w:semiHidden/>
     <w:unhideWhenUsed/>
@@ -1943,10 +1698,10 @@
       <w:u w:val="single"/>
     </w:rPr>
   </w:style>
-  <w:style w:type="paragraph" w:styleId="Header">
+  <w:style w:type="paragraph" w:styleId="a6">
     <w:name w:val="header"/>
-    <w:basedOn w:val="Normal"/>
-    <w:link w:val="HeaderChar"/>
+    <w:basedOn w:val="a"/>
+    <w:link w:val="Char"/>
     <w:uiPriority w:val="99"/>
     <w:unhideWhenUsed/>
     <w:rsid w:val="00E70972"/>
@@ -1958,17 +1713,17 @@
       <w:spacing w:after="0" w:line="240" w:lineRule="auto"/>
     </w:pPr>
   </w:style>
-  <w:style w:type="character" w:customStyle="1" w:styleId="HeaderChar">
-    <w:name w:val="Header Char"/>
-    <w:basedOn w:val="DefaultParagraphFont"/>
-    <w:link w:val="Header"/>
+  <w:style w:type="character" w:customStyle="1" w:styleId="Char">
+    <w:name w:val="页眉 Char"/>
+    <w:basedOn w:val="a0"/>
+    <w:link w:val="a6"/>
     <w:uiPriority w:val="99"/>
     <w:rsid w:val="00E70972"/>
   </w:style>
-  <w:style w:type="paragraph" w:styleId="Footer">
+  <w:style w:type="paragraph" w:styleId="a7">
     <w:name w:val="footer"/>
-    <w:basedOn w:val="Normal"/>
-    <w:link w:val="FooterChar"/>
+    <w:basedOn w:val="a"/>
+    <w:link w:val="Char0"/>
     <w:uiPriority w:val="99"/>
     <w:unhideWhenUsed/>
     <w:rsid w:val="00E70972"/>
@@ -1980,17 +1735,17 @@
       <w:spacing w:after="0" w:line="240" w:lineRule="auto"/>
     </w:pPr>
   </w:style>
-  <w:style w:type="character" w:customStyle="1" w:styleId="FooterChar">
-    <w:name w:val="Footer Char"/>
-    <w:basedOn w:val="DefaultParagraphFont"/>
-    <w:link w:val="Footer"/>
+  <w:style w:type="character" w:customStyle="1" w:styleId="Char0">
+    <w:name w:val="页脚 Char"/>
+    <w:basedOn w:val="a0"/>
+    <w:link w:val="a7"/>
     <w:uiPriority w:val="99"/>
     <w:rsid w:val="00E70972"/>
   </w:style>
-  <w:style w:type="paragraph" w:styleId="BalloonText">
+  <w:style w:type="paragraph" w:styleId="a8">
     <w:name w:val="Balloon Text"/>
-    <w:basedOn w:val="Normal"/>
-    <w:link w:val="BalloonTextChar"/>
+    <w:basedOn w:val="a"/>
+    <w:link w:val="Char1"/>
     <w:uiPriority w:val="99"/>
     <w:semiHidden/>
     <w:unhideWhenUsed/>
@@ -2004,10 +1759,10 @@
       <w:szCs w:val="18"/>
     </w:rPr>
   </w:style>
-  <w:style w:type="character" w:customStyle="1" w:styleId="BalloonTextChar">
-    <w:name w:val="Balloon Text Char"/>
-    <w:basedOn w:val="DefaultParagraphFont"/>
-    <w:link w:val="BalloonText"/>
+  <w:style w:type="character" w:customStyle="1" w:styleId="Char1">
+    <w:name w:val="批注框文本 Char"/>
+    <w:basedOn w:val="a0"/>
+    <w:link w:val="a8"/>
     <w:uiPriority w:val="99"/>
     <w:semiHidden/>
     <w:rsid w:val="00657EB7"/>

</xml_diff>

<commit_message>
highlighted software that must be installed before class.
</commit_message>
<xml_diff>
--- a/Agenda/Software to install.docx
+++ b/Agenda/Software to install.docx
@@ -4,7 +4,7 @@
   <w:body>
     <w:p>
       <w:pPr>
-        <w:pStyle w:val="1"/>
+        <w:pStyle w:val="Heading1"/>
       </w:pPr>
       <w:r>
         <w:t xml:space="preserve">List of </w:t>
@@ -50,12 +50,12 @@
     </w:p>
     <w:p>
       <w:pPr>
-        <w:pStyle w:val="2"/>
-      </w:pPr>
-    </w:p>
-    <w:p>
-      <w:pPr>
-        <w:pStyle w:val="2"/>
+        <w:pStyle w:val="Heading2"/>
+      </w:pPr>
+    </w:p>
+    <w:p>
+      <w:pPr>
+        <w:pStyle w:val="Heading2"/>
       </w:pPr>
       <w:r>
         <w:t xml:space="preserve">Supported </w:t>
@@ -77,12 +77,12 @@
     </w:p>
     <w:p>
       <w:pPr>
-        <w:pStyle w:val="2"/>
-      </w:pPr>
-    </w:p>
-    <w:p>
-      <w:pPr>
-        <w:pStyle w:val="2"/>
+        <w:pStyle w:val="Heading2"/>
+      </w:pPr>
+    </w:p>
+    <w:p>
+      <w:pPr>
+        <w:pStyle w:val="Heading2"/>
       </w:pPr>
       <w:r>
         <w:t>Software on Windows:</w:t>
@@ -90,19 +90,25 @@
     </w:p>
     <w:p>
       <w:pPr>
-        <w:pStyle w:val="a3"/>
+        <w:pStyle w:val="ListParagraph"/>
         <w:numPr>
           <w:ilvl w:val="0"/>
           <w:numId w:val="1"/>
         </w:numPr>
       </w:pPr>
       <w:r>
-        <w:t xml:space="preserve">Python For Windows </w:t>
+        <w:rPr>
+          <w:b/>
+        </w:rPr>
+        <w:t>Python For Windows</w:t>
+      </w:r>
+      <w:r>
+        <w:t xml:space="preserve"> </w:t>
       </w:r>
       <w:hyperlink r:id="rId7" w:history="1">
         <w:r>
           <w:rPr>
-            <w:rStyle w:val="a4"/>
+            <w:rStyle w:val="Hyperlink"/>
           </w:rPr>
           <w:t>http://www.python.org/ftp/python/2.7.5/python-2.7.5.msi</w:t>
         </w:r>
@@ -113,7 +119,7 @@
     </w:p>
     <w:p>
       <w:pPr>
-        <w:pStyle w:val="a3"/>
+        <w:pStyle w:val="ListParagraph"/>
         <w:numPr>
           <w:ilvl w:val="0"/>
           <w:numId w:val="1"/>
@@ -121,16 +127,25 @@
       </w:pPr>
       <w:proofErr w:type="spellStart"/>
       <w:r>
+        <w:rPr>
+          <w:b/>
+        </w:rPr>
         <w:t>Django</w:t>
       </w:r>
       <w:proofErr w:type="spellEnd"/>
       <w:r>
-        <w:t xml:space="preserve"> 1.6 </w:t>
+        <w:rPr>
+          <w:b/>
+        </w:rPr>
+        <w:t xml:space="preserve"> 1.6</w:t>
+      </w:r>
+      <w:r>
+        <w:t xml:space="preserve"> </w:t>
       </w:r>
       <w:hyperlink r:id="rId8" w:history="1">
         <w:r>
           <w:rPr>
-            <w:rStyle w:val="a4"/>
+            <w:rStyle w:val="Hyperlink"/>
           </w:rPr>
           <w:t>https://www.djangoproject.com/download/1.6/tarball/</w:t>
         </w:r>
@@ -141,7 +156,7 @@
     </w:p>
     <w:p>
       <w:pPr>
-        <w:pStyle w:val="a3"/>
+        <w:pStyle w:val="ListParagraph"/>
         <w:numPr>
           <w:ilvl w:val="0"/>
           <w:numId w:val="1"/>
@@ -153,14 +168,14 @@
       <w:hyperlink r:id="rId9" w:history="1">
         <w:r>
           <w:rPr>
-            <w:rStyle w:val="a4"/>
+            <w:rStyle w:val="Hyperlink"/>
           </w:rPr>
           <w:t xml:space="preserve">Microsoft </w:t>
         </w:r>
         <w:proofErr w:type="spellStart"/>
         <w:r>
           <w:rPr>
-            <w:rStyle w:val="a4"/>
+            <w:rStyle w:val="Hyperlink"/>
           </w:rPr>
           <w:t>WebPI</w:t>
         </w:r>
@@ -184,7 +199,7 @@
     </w:p>
     <w:p>
       <w:pPr>
-        <w:pStyle w:val="a3"/>
+        <w:pStyle w:val="ListParagraph"/>
         <w:numPr>
           <w:ilvl w:val="1"/>
           <w:numId w:val="1"/>
@@ -202,7 +217,7 @@
     </w:p>
     <w:p>
       <w:pPr>
-        <w:pStyle w:val="a3"/>
+        <w:pStyle w:val="ListParagraph"/>
         <w:numPr>
           <w:ilvl w:val="1"/>
           <w:numId w:val="1"/>
@@ -220,7 +235,7 @@
     </w:p>
     <w:p>
       <w:pPr>
-        <w:pStyle w:val="a3"/>
+        <w:pStyle w:val="ListParagraph"/>
         <w:numPr>
           <w:ilvl w:val="1"/>
           <w:numId w:val="1"/>
@@ -235,7 +250,7 @@
     </w:p>
     <w:p>
       <w:pPr>
-        <w:pStyle w:val="a3"/>
+        <w:pStyle w:val="ListParagraph"/>
         <w:numPr>
           <w:ilvl w:val="1"/>
           <w:numId w:val="1"/>
@@ -256,7 +271,7 @@
     </w:p>
     <w:p>
       <w:pPr>
-        <w:pStyle w:val="a3"/>
+        <w:pStyle w:val="ListParagraph"/>
         <w:numPr>
           <w:ilvl w:val="1"/>
           <w:numId w:val="1"/>
@@ -266,20 +281,12 @@
         <w:t>M</w:t>
       </w:r>
       <w:r>
-        <w:t xml:space="preserve">icrosoft .NET SDK for </w:t>
-      </w:r>
-      <w:proofErr w:type="spellStart"/>
-      <w:r>
-        <w:t>Hadoop</w:t>
-      </w:r>
-      <w:proofErr w:type="spellEnd"/>
-      <w:r>
-        <w:t xml:space="preserve"> [Optional] </w:t>
+        <w:t xml:space="preserve">icrosoft .NET SDK for Hadoop [Optional] </w:t>
       </w:r>
       <w:hyperlink r:id="rId10" w:history="1">
         <w:r>
           <w:rPr>
-            <w:rStyle w:val="a4"/>
+            <w:rStyle w:val="Hyperlink"/>
           </w:rPr>
           <w:t>http://go.microsoft.com/fwlink/?linkid=325563&amp;clcid=0x409</w:t>
         </w:r>
@@ -290,7 +297,7 @@
     </w:p>
     <w:p>
       <w:pPr>
-        <w:pStyle w:val="a3"/>
+        <w:pStyle w:val="ListParagraph"/>
         <w:numPr>
           <w:ilvl w:val="1"/>
           <w:numId w:val="1"/>
@@ -308,7 +315,7 @@
       <w:hyperlink r:id="rId11" w:history="1">
         <w:r>
           <w:rPr>
-            <w:rStyle w:val="a4"/>
+            <w:rStyle w:val="Hyperlink"/>
           </w:rPr>
           <w:t>http://go.microsoft.com/fwlink/?linkid=254281&amp;clcid=0x804</w:t>
         </w:r>
@@ -319,14 +326,17 @@
     </w:p>
     <w:p>
       <w:pPr>
-        <w:pStyle w:val="a3"/>
+        <w:pStyle w:val="ListParagraph"/>
         <w:numPr>
           <w:ilvl w:val="0"/>
           <w:numId w:val="1"/>
         </w:numPr>
       </w:pPr>
       <w:r>
-        <w:t xml:space="preserve">Visual Studio 2012, or 2013 RC, or better </w:t>
+        <w:t>Visual Studio 2012, or 2013</w:t>
+      </w:r>
+      <w:r>
+        <w:t xml:space="preserve">, or better </w:t>
       </w:r>
       <w:r>
         <w:t>[</w:t>
@@ -340,7 +350,7 @@
     </w:p>
     <w:p>
       <w:pPr>
-        <w:pStyle w:val="a3"/>
+        <w:pStyle w:val="ListParagraph"/>
         <w:numPr>
           <w:ilvl w:val="0"/>
           <w:numId w:val="1"/>
@@ -357,33 +367,9 @@
       <w:hyperlink r:id="rId12" w:history="1">
         <w:r>
           <w:rPr>
-            <w:rStyle w:val="a4"/>
-          </w:rPr>
-          <w:t>http://go.</w:t>
-        </w:r>
-        <w:r>
-          <w:rPr>
-            <w:rStyle w:val="a4"/>
-          </w:rPr>
-          <w:t>m</w:t>
-        </w:r>
-        <w:r>
-          <w:rPr>
-            <w:rStyle w:val="a4"/>
-          </w:rPr>
-          <w:t>icrosof</w:t>
-        </w:r>
-        <w:r>
-          <w:rPr>
-            <w:rStyle w:val="a4"/>
-          </w:rPr>
-          <w:t>t</w:t>
-        </w:r>
-        <w:r>
-          <w:rPr>
-            <w:rStyle w:val="a4"/>
-          </w:rPr>
-          <w:t>.com/?linkid=9788727</w:t>
+            <w:rStyle w:val="Hyperlink"/>
+          </w:rPr>
+          <w:t>http://go.microsoft.com/?linkid=9788727</w:t>
         </w:r>
       </w:hyperlink>
       <w:r>
@@ -398,7 +384,7 @@
     </w:p>
     <w:p>
       <w:pPr>
-        <w:pStyle w:val="a3"/>
+        <w:pStyle w:val="ListParagraph"/>
         <w:numPr>
           <w:ilvl w:val="0"/>
           <w:numId w:val="1"/>
@@ -431,7 +417,7 @@
     </w:p>
     <w:p>
       <w:pPr>
-        <w:pStyle w:val="2"/>
+        <w:pStyle w:val="Heading2"/>
       </w:pPr>
       <w:r>
         <w:t>Storage t</w:t>
@@ -448,19 +434,25 @@
     </w:p>
     <w:p>
       <w:pPr>
-        <w:pStyle w:val="a3"/>
+        <w:pStyle w:val="ListParagraph"/>
         <w:numPr>
           <w:ilvl w:val="0"/>
           <w:numId w:val="1"/>
         </w:numPr>
       </w:pPr>
       <w:r>
-        <w:t xml:space="preserve">Azure Storage Explorer 5 Preview or better </w:t>
+        <w:rPr>
+          <w:b/>
+        </w:rPr>
+        <w:t>Azure Storage Explorer 5 Preview or better</w:t>
+      </w:r>
+      <w:r>
+        <w:t xml:space="preserve"> </w:t>
       </w:r>
       <w:hyperlink r:id="rId13" w:history="1">
         <w:r>
           <w:rPr>
-            <w:rStyle w:val="a4"/>
+            <w:rStyle w:val="Hyperlink"/>
           </w:rPr>
           <w:t>http://azurestorageexplorer.codeplex.com/</w:t>
         </w:r>
@@ -471,7 +463,7 @@
     </w:p>
     <w:p>
       <w:pPr>
-        <w:pStyle w:val="a3"/>
+        <w:pStyle w:val="ListParagraph"/>
         <w:numPr>
           <w:ilvl w:val="0"/>
           <w:numId w:val="1"/>
@@ -479,6 +471,9 @@
       </w:pPr>
       <w:proofErr w:type="spellStart"/>
       <w:r>
+        <w:rPr>
+          <w:b/>
+        </w:rPr>
         <w:t>AzCopy</w:t>
       </w:r>
       <w:proofErr w:type="spellEnd"/>
@@ -492,7 +487,7 @@
       <w:hyperlink r:id="rId14" w:history="1">
         <w:r>
           <w:rPr>
-            <w:rStyle w:val="a4"/>
+            <w:rStyle w:val="Hyperlink"/>
           </w:rPr>
           <w:t>http://blogs.msdn.com/b/windowsazurestorage/archive/2013/09/07/azcopy-transfer-data-with-re-startable-mode-and-sas-token.aspx</w:t>
         </w:r>
@@ -500,23 +495,35 @@
     </w:p>
     <w:p>
       <w:pPr>
-        <w:pStyle w:val="a3"/>
+        <w:pStyle w:val="ListParagraph"/>
         <w:numPr>
           <w:ilvl w:val="0"/>
           <w:numId w:val="1"/>
         </w:numPr>
       </w:pPr>
       <w:r>
+        <w:rPr>
+          <w:b/>
+        </w:rPr>
         <w:t xml:space="preserve">FTP </w:t>
       </w:r>
       <w:r>
+        <w:rPr>
+          <w:b/>
+        </w:rPr>
         <w:t xml:space="preserve">client such as </w:t>
       </w:r>
       <w:proofErr w:type="spellStart"/>
       <w:r>
+        <w:rPr>
+          <w:b/>
+        </w:rPr>
         <w:t>FileZil</w:t>
       </w:r>
       <w:r>
+        <w:rPr>
+          <w:b/>
+        </w:rPr>
         <w:t>la</w:t>
       </w:r>
       <w:proofErr w:type="spellEnd"/>
@@ -526,7 +533,7 @@
       <w:hyperlink r:id="rId15" w:history="1">
         <w:r>
           <w:rPr>
-            <w:rStyle w:val="a4"/>
+            <w:rStyle w:val="Hyperlink"/>
           </w:rPr>
           <w:t>https://filezilla-project.org/</w:t>
         </w:r>
@@ -537,7 +544,7 @@
     </w:p>
     <w:p>
       <w:pPr>
-        <w:pStyle w:val="a3"/>
+        <w:pStyle w:val="ListParagraph"/>
         <w:numPr>
           <w:ilvl w:val="0"/>
           <w:numId w:val="1"/>
@@ -571,7 +578,7 @@
       </w:r>
       <w:r>
         <w:rPr>
-          <w:rStyle w:val="a4"/>
+          <w:rStyle w:val="Hyperlink"/>
         </w:rPr>
         <w:t>http://www.cerebrata.com/products/overview</w:t>
       </w:r>
@@ -581,10 +588,32 @@
       <w:r>
         <w:t>.</w:t>
       </w:r>
-    </w:p>
-    <w:p>
-      <w:pPr>
-        <w:pStyle w:val="a3"/>
+      <w:r>
+        <w:t xml:space="preserve"> </w:t>
+      </w:r>
+      <w:r>
+        <w:t xml:space="preserve">Email </w:t>
+      </w:r>
+      <w:hyperlink r:id="rId16" w:history="1">
+        <w:r>
+          <w:rPr>
+            <w:rStyle w:val="Hyperlink"/>
+          </w:rPr>
+          <w:t>msr@cerebrata.com</w:t>
+        </w:r>
+      </w:hyperlink>
+      <w:r>
+        <w:rPr>
+          <w:color w:val="1F497D"/>
+        </w:rPr>
+        <w:t xml:space="preserve"> for a full license.  ($199 retail)</w:t>
+      </w:r>
+      <w:bookmarkStart w:id="0" w:name="_GoBack"/>
+      <w:bookmarkEnd w:id="0"/>
+    </w:p>
+    <w:p>
+      <w:pPr>
+        <w:pStyle w:val="ListParagraph"/>
         <w:numPr>
           <w:ilvl w:val="0"/>
           <w:numId w:val="1"/>
@@ -593,10 +622,10 @@
       <w:r>
         <w:t xml:space="preserve">Azure explorer </w:t>
       </w:r>
-      <w:hyperlink r:id="rId16" w:history="1">
-        <w:r>
-          <w:rPr>
-            <w:rStyle w:val="a4"/>
+      <w:hyperlink r:id="rId17" w:history="1">
+        <w:r>
+          <w:rPr>
+            <w:rStyle w:val="Hyperlink"/>
           </w:rPr>
           <w:t>http://www.cerebrata.com/labs/azure-explorer</w:t>
         </w:r>
@@ -610,7 +639,7 @@
     </w:p>
     <w:p>
       <w:pPr>
-        <w:pStyle w:val="2"/>
+        <w:pStyle w:val="Heading2"/>
       </w:pPr>
       <w:r>
         <w:t>Putty</w:t>
@@ -621,22 +650,31 @@
     </w:p>
     <w:p>
       <w:pPr>
-        <w:pStyle w:val="a3"/>
+        <w:pStyle w:val="ListParagraph"/>
         <w:numPr>
           <w:ilvl w:val="0"/>
           <w:numId w:val="1"/>
         </w:numPr>
       </w:pPr>
       <w:r>
+        <w:rPr>
+          <w:b/>
+        </w:rPr>
         <w:t xml:space="preserve">Install </w:t>
       </w:r>
       <w:r>
-        <w:t xml:space="preserve">putty package </w:t>
-      </w:r>
-      <w:hyperlink r:id="rId17" w:history="1">
-        <w:r>
-          <w:rPr>
-            <w:rStyle w:val="a4"/>
+        <w:rPr>
+          <w:b/>
+        </w:rPr>
+        <w:t>putty package</w:t>
+      </w:r>
+      <w:r>
+        <w:t xml:space="preserve"> </w:t>
+      </w:r>
+      <w:hyperlink r:id="rId18" w:history="1">
+        <w:r>
+          <w:rPr>
+            <w:rStyle w:val="Hyperlink"/>
           </w:rPr>
           <w:t>http://the.earth.li/~sgtatham/putty/latest/x86/putty-0.63-installer.exe</w:t>
         </w:r>
@@ -647,7 +685,7 @@
     </w:p>
     <w:p>
       <w:pPr>
-        <w:pStyle w:val="2"/>
+        <w:pStyle w:val="Heading2"/>
       </w:pPr>
       <w:r>
         <w:t>Microsoft Excel tools on Windows to support some exercises:</w:t>
@@ -655,28 +693,28 @@
     </w:p>
     <w:p>
       <w:pPr>
-        <w:pStyle w:val="a3"/>
+        <w:pStyle w:val="ListParagraph"/>
         <w:numPr>
           <w:ilvl w:val="0"/>
           <w:numId w:val="1"/>
         </w:numPr>
       </w:pPr>
-      <w:hyperlink r:id="rId18" w:history="1">
-        <w:r>
-          <w:rPr>
-            <w:rStyle w:val="a4"/>
+      <w:hyperlink r:id="rId19" w:history="1">
+        <w:r>
+          <w:rPr>
+            <w:rStyle w:val="Hyperlink"/>
           </w:rPr>
           <w:t>Power</w:t>
         </w:r>
         <w:r>
           <w:rPr>
-            <w:rStyle w:val="a4"/>
+            <w:rStyle w:val="Hyperlink"/>
           </w:rPr>
           <w:t xml:space="preserve"> </w:t>
         </w:r>
         <w:r>
           <w:rPr>
-            <w:rStyle w:val="a4"/>
+            <w:rStyle w:val="Hyperlink"/>
           </w:rPr>
           <w:t>Query</w:t>
         </w:r>
@@ -684,10 +722,10 @@
       <w:r>
         <w:t xml:space="preserve"> and </w:t>
       </w:r>
-      <w:hyperlink r:id="rId19" w:history="1">
-        <w:r>
-          <w:rPr>
-            <w:rStyle w:val="a4"/>
+      <w:hyperlink r:id="rId20" w:history="1">
+        <w:r>
+          <w:rPr>
+            <w:rStyle w:val="Hyperlink"/>
           </w:rPr>
           <w:t>PowerPivot</w:t>
         </w:r>
@@ -695,22 +733,22 @@
       <w:r>
         <w:t xml:space="preserve"> will work with Office 2010 or later, but </w:t>
       </w:r>
-      <w:hyperlink r:id="rId20" w:history="1">
-        <w:r>
-          <w:rPr>
-            <w:rStyle w:val="a4"/>
+      <w:hyperlink r:id="rId21" w:history="1">
+        <w:r>
+          <w:rPr>
+            <w:rStyle w:val="Hyperlink"/>
           </w:rPr>
           <w:t>Power</w:t>
         </w:r>
         <w:r>
           <w:rPr>
-            <w:rStyle w:val="a4"/>
+            <w:rStyle w:val="Hyperlink"/>
           </w:rPr>
           <w:t xml:space="preserve"> </w:t>
         </w:r>
         <w:r>
           <w:rPr>
-            <w:rStyle w:val="a4"/>
+            <w:rStyle w:val="Hyperlink"/>
           </w:rPr>
           <w:t>Map</w:t>
         </w:r>
@@ -724,10 +762,10 @@
       <w:r>
         <w:t xml:space="preserve"> </w:t>
       </w:r>
-      <w:hyperlink r:id="rId21" w:history="1">
-        <w:r>
-          <w:rPr>
-            <w:rStyle w:val="a4"/>
+      <w:hyperlink r:id="rId22" w:history="1">
+        <w:r>
+          <w:rPr>
+            <w:rStyle w:val="Hyperlink"/>
           </w:rPr>
           <w:t>Office 365 for Education</w:t>
         </w:r>
@@ -741,7 +779,7 @@
     </w:p>
     <w:p>
       <w:pPr>
-        <w:pStyle w:val="2"/>
+        <w:pStyle w:val="Heading2"/>
       </w:pPr>
       <w:r>
         <w:lastRenderedPageBreak/>
@@ -750,7 +788,7 @@
     </w:p>
     <w:p>
       <w:pPr>
-        <w:pStyle w:val="a3"/>
+        <w:pStyle w:val="ListParagraph"/>
         <w:numPr>
           <w:ilvl w:val="0"/>
           <w:numId w:val="2"/>
@@ -762,10 +800,10 @@
       <w:r>
         <w:br/>
       </w:r>
-      <w:hyperlink r:id="rId22" w:history="1">
-        <w:r>
-          <w:rPr>
-            <w:rStyle w:val="a4"/>
+      <w:hyperlink r:id="rId23" w:history="1">
+        <w:r>
+          <w:rPr>
+            <w:rStyle w:val="Hyperlink"/>
           </w:rPr>
           <w:t>http://www.windowsazure.com/en-us/develop/python/common-tasks/install-python/</w:t>
         </w:r>
@@ -776,12 +814,12 @@
     </w:p>
     <w:p>
       <w:pPr>
-        <w:pStyle w:val="a3"/>
-      </w:pPr>
-    </w:p>
-    <w:p>
-      <w:pPr>
-        <w:pStyle w:val="a3"/>
+        <w:pStyle w:val="ListParagraph"/>
+      </w:pPr>
+    </w:p>
+    <w:p>
+      <w:pPr>
+        <w:pStyle w:val="ListParagraph"/>
         <w:numPr>
           <w:ilvl w:val="0"/>
           <w:numId w:val="2"/>
@@ -793,10 +831,10 @@
       <w:r>
         <w:br/>
       </w:r>
-      <w:hyperlink r:id="rId23" w:history="1">
-        <w:r>
-          <w:rPr>
-            <w:rStyle w:val="a4"/>
+      <w:hyperlink r:id="rId24" w:history="1">
+        <w:r>
+          <w:rPr>
+            <w:rStyle w:val="Hyperlink"/>
           </w:rPr>
           <w:t>http://www.windowsazure.com/en-us/manage/install-and-configure-cli/</w:t>
         </w:r>
@@ -810,7 +848,7 @@
     </w:p>
     <w:p>
       <w:pPr>
-        <w:pStyle w:val="a3"/>
+        <w:pStyle w:val="ListParagraph"/>
         <w:numPr>
           <w:ilvl w:val="0"/>
           <w:numId w:val="2"/>
@@ -840,12 +878,10 @@
       <w:r>
         <w:t>useful Unix tools.</w:t>
       </w:r>
-      <w:bookmarkStart w:id="0" w:name="_GoBack"/>
-      <w:bookmarkEnd w:id="0"/>
     </w:p>
     <w:sectPr>
-      <w:footerReference w:type="default" r:id="rId24"/>
-      <w:headerReference w:type="first" r:id="rId25"/>
+      <w:footerReference w:type="default" r:id="rId25"/>
+      <w:headerReference w:type="first" r:id="rId26"/>
       <w:pgSz w:w="12240" w:h="15840"/>
       <w:pgMar w:top="1440" w:right="1440" w:bottom="1440" w:left="1440" w:header="720" w:footer="720" w:gutter="0"/>
       <w:cols w:space="720"/>
@@ -885,7 +921,7 @@
 <w:ftr xmlns:wpc="http://schemas.microsoft.com/office/word/2010/wordprocessingCanvas" xmlns:mc="http://schemas.openxmlformats.org/markup-compatibility/2006" xmlns:o="urn:schemas-microsoft-com:office:office" xmlns:r="http://schemas.openxmlformats.org/officeDocument/2006/relationships" xmlns:m="http://schemas.openxmlformats.org/officeDocument/2006/math" xmlns:v="urn:schemas-microsoft-com:vml" xmlns:wp14="http://schemas.microsoft.com/office/word/2010/wordprocessingDrawing" xmlns:wp="http://schemas.openxmlformats.org/drawingml/2006/wordprocessingDrawing" xmlns:w10="urn:schemas-microsoft-com:office:word" xmlns:w="http://schemas.openxmlformats.org/wordprocessingml/2006/main" xmlns:w14="http://schemas.microsoft.com/office/word/2010/wordml" xmlns:w15="http://schemas.microsoft.com/office/word/2012/wordml" xmlns:wpg="http://schemas.microsoft.com/office/word/2010/wordprocessingGroup" xmlns:wpi="http://schemas.microsoft.com/office/word/2010/wordprocessingInk" xmlns:wne="http://schemas.microsoft.com/office/word/2006/wordml" xmlns:wps="http://schemas.microsoft.com/office/word/2010/wordprocessingShape" mc:Ignorable="w14 w15 wp14">
   <w:p>
     <w:pPr>
-      <w:pStyle w:val="a7"/>
+      <w:pStyle w:val="Footer"/>
     </w:pPr>
   </w:p>
 </w:ftr>
@@ -933,7 +969,7 @@
     <w:hyperlink r:id="rId1" w:anchor="license" w:history="1">
       <w:r>
         <w:rPr>
-          <w:rStyle w:val="a4"/>
+          <w:rStyle w:val="Hyperlink"/>
           <w:sz w:val="18"/>
         </w:rPr>
         <w:t>noted</w:t>
@@ -948,7 +984,7 @@
     <w:hyperlink r:id="rId2" w:history="1">
       <w:r>
         <w:rPr>
-          <w:rStyle w:val="a4"/>
+          <w:rStyle w:val="Hyperlink"/>
           <w:sz w:val="18"/>
         </w:rPr>
         <w:t>Creative Commons Attribution-</w:t>
@@ -956,7 +992,7 @@
       <w:proofErr w:type="spellStart"/>
       <w:r>
         <w:rPr>
-          <w:rStyle w:val="a4"/>
+          <w:rStyle w:val="Hyperlink"/>
           <w:sz w:val="18"/>
         </w:rPr>
         <w:t>NonCommercial</w:t>
@@ -964,7 +1000,7 @@
       <w:proofErr w:type="spellEnd"/>
       <w:r>
         <w:rPr>
-          <w:rStyle w:val="a4"/>
+          <w:rStyle w:val="Hyperlink"/>
           <w:sz w:val="18"/>
         </w:rPr>
         <w:t xml:space="preserve"> 3.0 License</w:t>
@@ -979,7 +1015,7 @@
   </w:p>
   <w:p>
     <w:pPr>
-      <w:pStyle w:val="a6"/>
+      <w:pStyle w:val="Header"/>
     </w:pPr>
   </w:p>
 </w:hdr>
@@ -1564,15 +1600,15 @@
     <w:lsdException w:name="List Table 6 Colorful Accent 6" w:uiPriority="51"/>
     <w:lsdException w:name="List Table 7 Colorful Accent 6" w:uiPriority="52"/>
   </w:latentStyles>
-  <w:style w:type="paragraph" w:default="1" w:styleId="a">
+  <w:style w:type="paragraph" w:default="1" w:styleId="Normal">
     <w:name w:val="Normal"/>
     <w:qFormat/>
   </w:style>
-  <w:style w:type="paragraph" w:styleId="1">
+  <w:style w:type="paragraph" w:styleId="Heading1">
     <w:name w:val="heading 1"/>
-    <w:basedOn w:val="a"/>
-    <w:next w:val="a"/>
-    <w:link w:val="1Char"/>
+    <w:basedOn w:val="Normal"/>
+    <w:next w:val="Normal"/>
+    <w:link w:val="Heading1Char"/>
     <w:uiPriority w:val="9"/>
     <w:qFormat/>
     <w:rsid w:val="00E573B3"/>
@@ -1589,11 +1625,11 @@
       <w:szCs w:val="32"/>
     </w:rPr>
   </w:style>
-  <w:style w:type="paragraph" w:styleId="2">
+  <w:style w:type="paragraph" w:styleId="Heading2">
     <w:name w:val="heading 2"/>
-    <w:basedOn w:val="a"/>
-    <w:next w:val="a"/>
-    <w:link w:val="2Char"/>
+    <w:basedOn w:val="Normal"/>
+    <w:next w:val="Normal"/>
+    <w:link w:val="Heading2Char"/>
     <w:uiPriority w:val="9"/>
     <w:unhideWhenUsed/>
     <w:qFormat/>
@@ -1611,13 +1647,13 @@
       <w:szCs w:val="26"/>
     </w:rPr>
   </w:style>
-  <w:style w:type="character" w:default="1" w:styleId="a0">
+  <w:style w:type="character" w:default="1" w:styleId="DefaultParagraphFont">
     <w:name w:val="Default Paragraph Font"/>
     <w:uiPriority w:val="1"/>
     <w:semiHidden/>
     <w:unhideWhenUsed/>
   </w:style>
-  <w:style w:type="table" w:default="1" w:styleId="a1">
+  <w:style w:type="table" w:default="1" w:styleId="TableNormal">
     <w:name w:val="Normal Table"/>
     <w:uiPriority w:val="99"/>
     <w:semiHidden/>
@@ -1632,16 +1668,16 @@
       </w:tblCellMar>
     </w:tblPr>
   </w:style>
-  <w:style w:type="numbering" w:default="1" w:styleId="a2">
+  <w:style w:type="numbering" w:default="1" w:styleId="NoList">
     <w:name w:val="No List"/>
     <w:uiPriority w:val="99"/>
     <w:semiHidden/>
     <w:unhideWhenUsed/>
   </w:style>
-  <w:style w:type="character" w:customStyle="1" w:styleId="1Char">
-    <w:name w:val="标题 1 Char"/>
-    <w:basedOn w:val="a0"/>
-    <w:link w:val="1"/>
+  <w:style w:type="character" w:customStyle="1" w:styleId="Heading1Char">
+    <w:name w:val="Heading 1 Char"/>
+    <w:basedOn w:val="DefaultParagraphFont"/>
+    <w:link w:val="Heading1"/>
     <w:uiPriority w:val="9"/>
     <w:rsid w:val="00E573B3"/>
     <w:rPr>
@@ -1651,9 +1687,9 @@
       <w:szCs w:val="32"/>
     </w:rPr>
   </w:style>
-  <w:style w:type="paragraph" w:styleId="a3">
+  <w:style w:type="paragraph" w:styleId="ListParagraph">
     <w:name w:val="List Paragraph"/>
-    <w:basedOn w:val="a"/>
+    <w:basedOn w:val="Normal"/>
     <w:uiPriority w:val="34"/>
     <w:qFormat/>
     <w:rsid w:val="00E573B3"/>
@@ -1662,9 +1698,9 @@
       <w:contextualSpacing/>
     </w:pPr>
   </w:style>
-  <w:style w:type="character" w:styleId="a4">
+  <w:style w:type="character" w:styleId="Hyperlink">
     <w:name w:val="Hyperlink"/>
-    <w:basedOn w:val="a0"/>
+    <w:basedOn w:val="DefaultParagraphFont"/>
     <w:uiPriority w:val="99"/>
     <w:unhideWhenUsed/>
     <w:rsid w:val="00E573B3"/>
@@ -1673,10 +1709,10 @@
       <w:u w:val="single"/>
     </w:rPr>
   </w:style>
-  <w:style w:type="character" w:customStyle="1" w:styleId="2Char">
-    <w:name w:val="标题 2 Char"/>
-    <w:basedOn w:val="a0"/>
-    <w:link w:val="2"/>
+  <w:style w:type="character" w:customStyle="1" w:styleId="Heading2Char">
+    <w:name w:val="Heading 2 Char"/>
+    <w:basedOn w:val="DefaultParagraphFont"/>
+    <w:link w:val="Heading2"/>
     <w:uiPriority w:val="9"/>
     <w:rsid w:val="008D6A66"/>
     <w:rPr>
@@ -1686,9 +1722,9 @@
       <w:szCs w:val="26"/>
     </w:rPr>
   </w:style>
-  <w:style w:type="character" w:styleId="a5">
+  <w:style w:type="character" w:styleId="FollowedHyperlink">
     <w:name w:val="FollowedHyperlink"/>
-    <w:basedOn w:val="a0"/>
+    <w:basedOn w:val="DefaultParagraphFont"/>
     <w:uiPriority w:val="99"/>
     <w:semiHidden/>
     <w:unhideWhenUsed/>
@@ -1698,10 +1734,10 @@
       <w:u w:val="single"/>
     </w:rPr>
   </w:style>
-  <w:style w:type="paragraph" w:styleId="a6">
+  <w:style w:type="paragraph" w:styleId="Header">
     <w:name w:val="header"/>
-    <w:basedOn w:val="a"/>
-    <w:link w:val="Char"/>
+    <w:basedOn w:val="Normal"/>
+    <w:link w:val="HeaderChar"/>
     <w:uiPriority w:val="99"/>
     <w:unhideWhenUsed/>
     <w:rsid w:val="00E70972"/>
@@ -1713,17 +1749,17 @@
       <w:spacing w:after="0" w:line="240" w:lineRule="auto"/>
     </w:pPr>
   </w:style>
-  <w:style w:type="character" w:customStyle="1" w:styleId="Char">
-    <w:name w:val="页眉 Char"/>
-    <w:basedOn w:val="a0"/>
-    <w:link w:val="a6"/>
+  <w:style w:type="character" w:customStyle="1" w:styleId="HeaderChar">
+    <w:name w:val="Header Char"/>
+    <w:basedOn w:val="DefaultParagraphFont"/>
+    <w:link w:val="Header"/>
     <w:uiPriority w:val="99"/>
     <w:rsid w:val="00E70972"/>
   </w:style>
-  <w:style w:type="paragraph" w:styleId="a7">
+  <w:style w:type="paragraph" w:styleId="Footer">
     <w:name w:val="footer"/>
-    <w:basedOn w:val="a"/>
-    <w:link w:val="Char0"/>
+    <w:basedOn w:val="Normal"/>
+    <w:link w:val="FooterChar"/>
     <w:uiPriority w:val="99"/>
     <w:unhideWhenUsed/>
     <w:rsid w:val="00E70972"/>
@@ -1735,17 +1771,17 @@
       <w:spacing w:after="0" w:line="240" w:lineRule="auto"/>
     </w:pPr>
   </w:style>
-  <w:style w:type="character" w:customStyle="1" w:styleId="Char0">
-    <w:name w:val="页脚 Char"/>
-    <w:basedOn w:val="a0"/>
-    <w:link w:val="a7"/>
+  <w:style w:type="character" w:customStyle="1" w:styleId="FooterChar">
+    <w:name w:val="Footer Char"/>
+    <w:basedOn w:val="DefaultParagraphFont"/>
+    <w:link w:val="Footer"/>
     <w:uiPriority w:val="99"/>
     <w:rsid w:val="00E70972"/>
   </w:style>
-  <w:style w:type="paragraph" w:styleId="a8">
+  <w:style w:type="paragraph" w:styleId="BalloonText">
     <w:name w:val="Balloon Text"/>
-    <w:basedOn w:val="a"/>
-    <w:link w:val="Char1"/>
+    <w:basedOn w:val="Normal"/>
+    <w:link w:val="BalloonTextChar"/>
     <w:uiPriority w:val="99"/>
     <w:semiHidden/>
     <w:unhideWhenUsed/>
@@ -1759,10 +1795,10 @@
       <w:szCs w:val="18"/>
     </w:rPr>
   </w:style>
-  <w:style w:type="character" w:customStyle="1" w:styleId="Char1">
-    <w:name w:val="批注框文本 Char"/>
-    <w:basedOn w:val="a0"/>
-    <w:link w:val="a8"/>
+  <w:style w:type="character" w:customStyle="1" w:styleId="BalloonTextChar">
+    <w:name w:val="Balloon Text Char"/>
+    <w:basedOn w:val="DefaultParagraphFont"/>
+    <w:link w:val="BalloonText"/>
     <w:uiPriority w:val="99"/>
     <w:semiHidden/>
     <w:rsid w:val="00657EB7"/>

</xml_diff>

<commit_message>
fixed license header for software install document.
</commit_message>
<xml_diff>
--- a/Agenda/Software to install.docx
+++ b/Agenda/Software to install.docx
@@ -608,8 +608,6 @@
         </w:rPr>
         <w:t xml:space="preserve"> for a full license.  ($199 retail)</w:t>
       </w:r>
-      <w:bookmarkStart w:id="0" w:name="_GoBack"/>
-      <w:bookmarkEnd w:id="0"/>
     </w:p>
     <w:p>
       <w:pPr>
@@ -880,8 +878,12 @@
       </w:r>
     </w:p>
     <w:sectPr>
-      <w:footerReference w:type="default" r:id="rId25"/>
-      <w:headerReference w:type="first" r:id="rId26"/>
+      <w:headerReference w:type="even" r:id="rId25"/>
+      <w:headerReference w:type="default" r:id="rId26"/>
+      <w:footerReference w:type="even" r:id="rId27"/>
+      <w:footerReference w:type="default" r:id="rId28"/>
+      <w:headerReference w:type="first" r:id="rId29"/>
+      <w:footerReference w:type="first" r:id="rId30"/>
       <w:pgSz w:w="12240" w:h="15840"/>
       <w:pgMar w:top="1440" w:right="1440" w:bottom="1440" w:left="1440" w:header="720" w:footer="720" w:gutter="0"/>
       <w:cols w:space="720"/>
@@ -927,6 +929,26 @@
 </w:ftr>
 </file>
 
+<file path=word/footer2.xml><?xml version="1.0" encoding="utf-8"?>
+<w:ftr xmlns:wpc="http://schemas.microsoft.com/office/word/2010/wordprocessingCanvas" xmlns:mc="http://schemas.openxmlformats.org/markup-compatibility/2006" xmlns:o="urn:schemas-microsoft-com:office:office" xmlns:r="http://schemas.openxmlformats.org/officeDocument/2006/relationships" xmlns:m="http://schemas.openxmlformats.org/officeDocument/2006/math" xmlns:v="urn:schemas-microsoft-com:vml" xmlns:wp14="http://schemas.microsoft.com/office/word/2010/wordprocessingDrawing" xmlns:wp="http://schemas.openxmlformats.org/drawingml/2006/wordprocessingDrawing" xmlns:w10="urn:schemas-microsoft-com:office:word" xmlns:w="http://schemas.openxmlformats.org/wordprocessingml/2006/main" xmlns:w14="http://schemas.microsoft.com/office/word/2010/wordml" xmlns:w15="http://schemas.microsoft.com/office/word/2012/wordml" xmlns:wpg="http://schemas.microsoft.com/office/word/2010/wordprocessingGroup" xmlns:wpi="http://schemas.microsoft.com/office/word/2010/wordprocessingInk" xmlns:wne="http://schemas.microsoft.com/office/word/2006/wordml" xmlns:wps="http://schemas.microsoft.com/office/word/2010/wordprocessingShape" mc:Ignorable="w14 w15 wp14">
+  <w:p>
+    <w:pPr>
+      <w:pStyle w:val="Footer"/>
+    </w:pPr>
+  </w:p>
+</w:ftr>
+</file>
+
+<file path=word/footer3.xml><?xml version="1.0" encoding="utf-8"?>
+<w:ftr xmlns:wpc="http://schemas.microsoft.com/office/word/2010/wordprocessingCanvas" xmlns:mc="http://schemas.openxmlformats.org/markup-compatibility/2006" xmlns:o="urn:schemas-microsoft-com:office:office" xmlns:r="http://schemas.openxmlformats.org/officeDocument/2006/relationships" xmlns:m="http://schemas.openxmlformats.org/officeDocument/2006/math" xmlns:v="urn:schemas-microsoft-com:vml" xmlns:wp14="http://schemas.microsoft.com/office/word/2010/wordprocessingDrawing" xmlns:wp="http://schemas.openxmlformats.org/drawingml/2006/wordprocessingDrawing" xmlns:w10="urn:schemas-microsoft-com:office:word" xmlns:w="http://schemas.openxmlformats.org/wordprocessingml/2006/main" xmlns:w14="http://schemas.microsoft.com/office/word/2010/wordml" xmlns:w15="http://schemas.microsoft.com/office/word/2012/wordml" xmlns:wpg="http://schemas.microsoft.com/office/word/2010/wordprocessingGroup" xmlns:wpi="http://schemas.microsoft.com/office/word/2010/wordprocessingInk" xmlns:wne="http://schemas.microsoft.com/office/word/2006/wordml" xmlns:wps="http://schemas.microsoft.com/office/word/2010/wordprocessingShape" mc:Ignorable="w14 w15 wp14">
+  <w:p>
+    <w:pPr>
+      <w:pStyle w:val="Footer"/>
+    </w:pPr>
+  </w:p>
+</w:ftr>
+</file>
+
 <file path=word/footnotes.xml><?xml version="1.0" encoding="utf-8"?>
 <w:footnotes xmlns:wpc="http://schemas.microsoft.com/office/word/2010/wordprocessingCanvas" xmlns:mc="http://schemas.openxmlformats.org/markup-compatibility/2006" xmlns:o="urn:schemas-microsoft-com:office:office" xmlns:r="http://schemas.openxmlformats.org/officeDocument/2006/relationships" xmlns:m="http://schemas.openxmlformats.org/officeDocument/2006/math" xmlns:v="urn:schemas-microsoft-com:vml" xmlns:wp14="http://schemas.microsoft.com/office/word/2010/wordprocessingDrawing" xmlns:wp="http://schemas.openxmlformats.org/drawingml/2006/wordprocessingDrawing" xmlns:w10="urn:schemas-microsoft-com:office:word" xmlns:w="http://schemas.openxmlformats.org/wordprocessingml/2006/main" xmlns:w14="http://schemas.microsoft.com/office/word/2010/wordml" xmlns:w15="http://schemas.microsoft.com/office/word/2012/wordml" xmlns:wpg="http://schemas.microsoft.com/office/word/2010/wordprocessingGroup" xmlns:wpi="http://schemas.microsoft.com/office/word/2010/wordprocessingInk" xmlns:wne="http://schemas.microsoft.com/office/word/2006/wordml" xmlns:wps="http://schemas.microsoft.com/office/word/2010/wordprocessingShape" mc:Ignorable="w14 w15 wp14">
   <w:footnote w:type="separator" w:id="-1">
@@ -956,67 +978,86 @@
 <w:hdr xmlns:wpc="http://schemas.microsoft.com/office/word/2010/wordprocessingCanvas" xmlns:mc="http://schemas.openxmlformats.org/markup-compatibility/2006" xmlns:o="urn:schemas-microsoft-com:office:office" xmlns:r="http://schemas.openxmlformats.org/officeDocument/2006/relationships" xmlns:m="http://schemas.openxmlformats.org/officeDocument/2006/math" xmlns:v="urn:schemas-microsoft-com:vml" xmlns:wp14="http://schemas.microsoft.com/office/word/2010/wordprocessingDrawing" xmlns:wp="http://schemas.openxmlformats.org/drawingml/2006/wordprocessingDrawing" xmlns:w10="urn:schemas-microsoft-com:office:word" xmlns:w="http://schemas.openxmlformats.org/wordprocessingml/2006/main" xmlns:w14="http://schemas.microsoft.com/office/word/2010/wordml" xmlns:w15="http://schemas.microsoft.com/office/word/2012/wordml" xmlns:wpg="http://schemas.microsoft.com/office/word/2010/wordprocessingGroup" xmlns:wpi="http://schemas.microsoft.com/office/word/2010/wordprocessingInk" xmlns:wne="http://schemas.microsoft.com/office/word/2006/wordml" xmlns:wps="http://schemas.microsoft.com/office/word/2010/wordprocessingShape" mc:Ignorable="w14 w15 wp14">
   <w:p>
     <w:pPr>
+      <w:pStyle w:val="Header"/>
+    </w:pPr>
+  </w:p>
+</w:hdr>
+</file>
+
+<file path=word/header2.xml><?xml version="1.0" encoding="utf-8"?>
+<w:hdr xmlns:wpc="http://schemas.microsoft.com/office/word/2010/wordprocessingCanvas" xmlns:mc="http://schemas.openxmlformats.org/markup-compatibility/2006" xmlns:o="urn:schemas-microsoft-com:office:office" xmlns:r="http://schemas.openxmlformats.org/officeDocument/2006/relationships" xmlns:m="http://schemas.openxmlformats.org/officeDocument/2006/math" xmlns:v="urn:schemas-microsoft-com:vml" xmlns:wp14="http://schemas.microsoft.com/office/word/2010/wordprocessingDrawing" xmlns:wp="http://schemas.openxmlformats.org/drawingml/2006/wordprocessingDrawing" xmlns:w10="urn:schemas-microsoft-com:office:word" xmlns:w="http://schemas.openxmlformats.org/wordprocessingml/2006/main" xmlns:w14="http://schemas.microsoft.com/office/word/2010/wordml" xmlns:w15="http://schemas.microsoft.com/office/word/2012/wordml" xmlns:wpg="http://schemas.microsoft.com/office/word/2010/wordprocessingGroup" xmlns:wpi="http://schemas.microsoft.com/office/word/2010/wordprocessingInk" xmlns:wne="http://schemas.microsoft.com/office/word/2006/wordml" xmlns:wps="http://schemas.microsoft.com/office/word/2010/wordprocessingShape" mc:Ignorable="w14 w15 wp14">
+  <w:p>
+    <w:pPr>
+      <w:pStyle w:val="Header"/>
+    </w:pPr>
+  </w:p>
+</w:hdr>
+</file>
+
+<file path=word/header3.xml><?xml version="1.0" encoding="utf-8"?>
+<w:hdr xmlns:wpc="http://schemas.microsoft.com/office/word/2010/wordprocessingCanvas" xmlns:mc="http://schemas.openxmlformats.org/markup-compatibility/2006" xmlns:o="urn:schemas-microsoft-com:office:office" xmlns:r="http://schemas.openxmlformats.org/officeDocument/2006/relationships" xmlns:m="http://schemas.openxmlformats.org/officeDocument/2006/math" xmlns:v="urn:schemas-microsoft-com:vml" xmlns:wp14="http://schemas.microsoft.com/office/word/2010/wordprocessingDrawing" xmlns:wp="http://schemas.openxmlformats.org/drawingml/2006/wordprocessingDrawing" xmlns:w10="urn:schemas-microsoft-com:office:word" xmlns:w="http://schemas.openxmlformats.org/wordprocessingml/2006/main" xmlns:w14="http://schemas.microsoft.com/office/word/2010/wordml" xmlns:w15="http://schemas.microsoft.com/office/word/2012/wordml" xmlns:wpg="http://schemas.microsoft.com/office/word/2010/wordprocessingGroup" xmlns:wpi="http://schemas.microsoft.com/office/word/2010/wordprocessingInk" xmlns:wne="http://schemas.microsoft.com/office/word/2006/wordml" xmlns:wps="http://schemas.microsoft.com/office/word/2010/wordprocessingShape" mc:Ignorable="w14 w15 wp14">
+  <w:p>
+    <w:pPr>
+      <w:pStyle w:val="owapara"/>
       <w:rPr>
-        <w:sz w:val="18"/>
+        <w:rFonts w:asciiTheme="minorHAnsi" w:hAnsiTheme="minorHAnsi"/>
+        <w:color w:val="000000"/>
+        <w:sz w:val="16"/>
+        <w:szCs w:val="20"/>
       </w:rPr>
     </w:pPr>
     <w:r>
       <w:rPr>
-        <w:sz w:val="18"/>
+        <w:rFonts w:asciiTheme="minorHAnsi" w:hAnsiTheme="minorHAnsi"/>
+        <w:color w:val="000000"/>
+        <w:sz w:val="16"/>
+        <w:szCs w:val="20"/>
       </w:rPr>
-      <w:t xml:space="preserve">© 2013 Microsoft Corporation. All rights reserved.  Except where otherwise </w:t>
-    </w:r>
-    <w:hyperlink r:id="rId1" w:anchor="license" w:history="1">
-      <w:r>
-        <w:rPr>
-          <w:rStyle w:val="Hyperlink"/>
-          <w:sz w:val="18"/>
-        </w:rPr>
-        <w:t>noted</w:t>
-      </w:r>
-    </w:hyperlink>
-    <w:r>
-      <w:rPr>
-        <w:sz w:val="18"/>
-      </w:rPr>
-      <w:t xml:space="preserve">, content on this site is licensed under a </w:t>
-    </w:r>
-    <w:hyperlink r:id="rId2" w:history="1">
-      <w:r>
-        <w:rPr>
-          <w:rStyle w:val="Hyperlink"/>
-          <w:sz w:val="18"/>
-        </w:rPr>
-        <w:t>Creative Commons Attribution-</w:t>
-      </w:r>
-      <w:proofErr w:type="spellStart"/>
-      <w:r>
-        <w:rPr>
-          <w:rStyle w:val="Hyperlink"/>
-          <w:sz w:val="18"/>
-        </w:rPr>
-        <w:t>NonCommercial</w:t>
-      </w:r>
-      <w:proofErr w:type="spellEnd"/>
-      <w:r>
-        <w:rPr>
-          <w:rStyle w:val="Hyperlink"/>
-          <w:sz w:val="18"/>
-        </w:rPr>
-        <w:t xml:space="preserve"> 3.0 License</w:t>
-      </w:r>
-    </w:hyperlink>
-    <w:r>
-      <w:rPr>
-        <w:sz w:val="18"/>
-      </w:rPr>
-      <w:t>.</w:t>
+      <w:t>Copyright 2013 Microsoft Corporation. All rights reserved. </w:t>
     </w:r>
   </w:p>
   <w:p>
     <w:pPr>
-      <w:pStyle w:val="Header"/>
+      <w:pStyle w:val="owapara"/>
+      <w:rPr>
+        <w:rFonts w:asciiTheme="minorHAnsi" w:hAnsiTheme="minorHAnsi"/>
+        <w:color w:val="000000"/>
+        <w:sz w:val="16"/>
+        <w:szCs w:val="20"/>
+      </w:rPr>
     </w:pPr>
+    <w:r>
+      <w:rPr>
+        <w:rFonts w:asciiTheme="minorHAnsi" w:hAnsiTheme="minorHAnsi"/>
+        <w:color w:val="000000"/>
+        <w:sz w:val="16"/>
+        <w:szCs w:val="20"/>
+      </w:rPr>
+      <w:t xml:space="preserve">Except where otherwise noted, these materials are licensed under the terms of the Apache License, Version 2.0. You may use it according to the license as is most appropriate for your project on a case-by-case basis. The terms of this license can be found in </w:t>
+    </w:r>
+    <w:hyperlink r:id="rId1" w:history="1">
+      <w:r>
+        <w:rPr>
+          <w:rStyle w:val="Hyperlink"/>
+          <w:rFonts w:asciiTheme="minorHAnsi" w:hAnsiTheme="minorHAnsi"/>
+          <w:color w:val="0066CC"/>
+          <w:sz w:val="16"/>
+          <w:szCs w:val="20"/>
+        </w:rPr>
+        <w:t>http://www.apache.org/licenses/LICENSE-2.0</w:t>
+      </w:r>
+    </w:hyperlink>
+    <w:r>
+      <w:rPr>
+        <w:rFonts w:asciiTheme="minorHAnsi" w:hAnsiTheme="minorHAnsi"/>
+        <w:color w:val="000000"/>
+        <w:sz w:val="16"/>
+        <w:szCs w:val="20"/>
+      </w:rPr>
+      <w:t>.</w:t>
+    </w:r>
+    <w:bookmarkStart w:id="0" w:name="_GoBack"/>
+    <w:bookmarkEnd w:id="0"/>
   </w:p>
 </w:hdr>
 </file>
@@ -1808,6 +1849,20 @@
       <w:szCs w:val="18"/>
     </w:rPr>
   </w:style>
+  <w:style w:type="paragraph" w:customStyle="1" w:styleId="owapara">
+    <w:name w:val="owapara"/>
+    <w:basedOn w:val="Normal"/>
+    <w:uiPriority w:val="99"/>
+    <w:rsid w:val="00FF429D"/>
+    <w:pPr>
+      <w:spacing w:after="0" w:line="240" w:lineRule="auto"/>
+    </w:pPr>
+    <w:rPr>
+      <w:rFonts w:ascii="Times New Roman" w:hAnsi="Times New Roman" w:cs="Times New Roman"/>
+      <w:sz w:val="24"/>
+      <w:szCs w:val="24"/>
+    </w:rPr>
+  </w:style>
 </w:styles>
 </file>
 

</xml_diff>

<commit_message>
installation doc now links to newer version of power query
</commit_message>
<xml_diff>
--- a/Agenda/Software to install.docx
+++ b/Agenda/Software to install.docx
@@ -153,6 +153,9 @@
       <w:r>
         <w:t xml:space="preserve"> </w:t>
       </w:r>
+      <w:r>
+        <w:t>[optional]</w:t>
+      </w:r>
     </w:p>
     <w:p>
       <w:pPr>
@@ -212,7 +215,10 @@
         <w:t xml:space="preserve">– </w:t>
       </w:r>
       <w:r>
-        <w:t>2.1 or better</w:t>
+        <w:t>2.2</w:t>
+      </w:r>
+      <w:r>
+        <w:t xml:space="preserve"> or better</w:t>
       </w:r>
     </w:p>
     <w:p>
@@ -224,7 +230,10 @@
         </w:numPr>
       </w:pPr>
       <w:r>
-        <w:t>Windows Azure SDK for .NET – 2.1 or better (matching Visual Studio Version</w:t>
+        <w:t>Windows Azure SDK for .NET – 2.2</w:t>
+      </w:r>
+      <w:r>
+        <w:t xml:space="preserve"> or better (matching Visual Studio Version</w:t>
       </w:r>
       <w:r>
         <w:t xml:space="preserve"> if installed</w:t>
@@ -414,6 +423,8 @@
       <w:r>
         <w:t>]</w:t>
       </w:r>
+      <w:bookmarkStart w:id="0" w:name="_GoBack"/>
+      <w:bookmarkEnd w:id="0"/>
     </w:p>
     <w:p>
       <w:pPr>
@@ -511,14 +522,7 @@
         <w:rPr>
           <w:b/>
         </w:rPr>
-        <w:t xml:space="preserve">client such as </w:t>
-      </w:r>
-      <w:proofErr w:type="spellStart"/>
-      <w:r>
-        <w:rPr>
-          <w:b/>
-        </w:rPr>
-        <w:t>FileZil</w:t>
+        <w:t>client such as FileZil</w:t>
       </w:r>
       <w:r>
         <w:rPr>
@@ -526,7 +530,6 @@
         </w:rPr>
         <w:t>la</w:t>
       </w:r>
-      <w:proofErr w:type="spellEnd"/>
       <w:r>
         <w:t xml:space="preserve"> </w:t>
       </w:r>
@@ -606,7 +609,19 @@
         <w:rPr>
           <w:color w:val="1F497D"/>
         </w:rPr>
-        <w:t xml:space="preserve"> for a full license.  ($199 retail)</w:t>
+        <w:t xml:space="preserve"> for a </w:t>
+      </w:r>
+      <w:r>
+        <w:rPr>
+          <w:color w:val="1F497D"/>
+        </w:rPr>
+        <w:t xml:space="preserve">free </w:t>
+      </w:r>
+      <w:r>
+        <w:rPr>
+          <w:color w:val="1F497D"/>
+        </w:rPr>
+        <w:t>full license.  ($199 retail)</w:t>
       </w:r>
     </w:p>
     <w:p>
@@ -714,7 +729,13 @@
           <w:rPr>
             <w:rStyle w:val="Hyperlink"/>
           </w:rPr>
-          <w:t>Query</w:t>
+          <w:t>Q</w:t>
+        </w:r>
+        <w:r>
+          <w:rPr>
+            <w:rStyle w:val="Hyperlink"/>
+          </w:rPr>
+          <w:t>uery</w:t>
         </w:r>
       </w:hyperlink>
       <w:r>
@@ -1056,8 +1077,6 @@
       </w:rPr>
       <w:t>.</w:t>
     </w:r>
-    <w:bookmarkStart w:id="0" w:name="_GoBack"/>
-    <w:bookmarkEnd w:id="0"/>
   </w:p>
 </w:hdr>
 </file>

</xml_diff>